<commit_message>
love git commit, toaoaoaaot couldnt have just reme mbered to press -m
</commit_message>
<xml_diff>
--- a/workingOn/InterimReport .docx
+++ b/workingOn/InterimReport .docx
@@ -63,10 +63,7 @@
         </w:rPr>
       </w:pPr>
       <w:r>
-        <w:t xml:space="preserve">Supervisor - </w:t>
-      </w:r>
-      <w:r>
-        <w:t>Oluwafemi</w:t>
+        <w:t>Supervisor - Oluwafemi</w:t>
       </w:r>
       <w:r>
         <w:rPr>
@@ -323,849 +320,384 @@
     <w:p>
       <w:pPr>
         <w:rPr>
-          <w:sz w:val="22"/>
-          <w:szCs w:val="22"/>
-        </w:rPr>
-      </w:pPr>
-      <w:r>
-        <w:rPr>
-          <w:sz w:val="22"/>
-          <w:szCs w:val="22"/>
-        </w:rPr>
-        <w:t>T</w:t>
-      </w:r>
-      <w:r>
-        <w:rPr>
-          <w:sz w:val="22"/>
-          <w:szCs w:val="22"/>
-        </w:rPr>
-        <w:t xml:space="preserve">here are 3 main </w:t>
-      </w:r>
-      <w:r>
-        <w:rPr>
-          <w:sz w:val="22"/>
-          <w:szCs w:val="22"/>
-        </w:rPr>
-        <w:t>methods o</w:t>
-      </w:r>
-      <w:r>
-        <w:rPr>
-          <w:sz w:val="22"/>
-          <w:szCs w:val="22"/>
-        </w:rPr>
-        <w:t>f biometric</w:t>
-      </w:r>
-      <w:r>
-        <w:rPr>
-          <w:sz w:val="22"/>
-          <w:szCs w:val="22"/>
-        </w:rPr>
-        <w:t xml:space="preserve"> authentication</w:t>
-      </w:r>
-      <w:r>
-        <w:rPr>
-          <w:sz w:val="22"/>
-          <w:szCs w:val="22"/>
-        </w:rPr>
-        <w:t xml:space="preserve"> used today</w:t>
-      </w:r>
-      <w:r>
-        <w:rPr>
-          <w:sz w:val="22"/>
-          <w:szCs w:val="22"/>
-        </w:rPr>
-        <w:t xml:space="preserve"> to verify who you are; </w:t>
-      </w:r>
-      <w:r>
-        <w:rPr>
-          <w:sz w:val="22"/>
-          <w:szCs w:val="22"/>
-        </w:rPr>
-        <w:t xml:space="preserve">fingerprint, face and iris </w:t>
-      </w:r>
-      <w:r>
-        <w:rPr>
-          <w:sz w:val="22"/>
-          <w:szCs w:val="22"/>
-        </w:rPr>
-        <w:t>[</w:t>
-      </w:r>
-      <w:r>
-        <w:rPr>
-          <w:sz w:val="22"/>
-          <w:szCs w:val="22"/>
-        </w:rPr>
-        <w:t xml:space="preserve">2]. </w:t>
-      </w:r>
-      <w:r>
-        <w:rPr>
-          <w:sz w:val="22"/>
-          <w:szCs w:val="22"/>
-        </w:rPr>
-        <w:t xml:space="preserve">Fingerprint and face ID </w:t>
-      </w:r>
-      <w:r>
-        <w:rPr>
-          <w:sz w:val="22"/>
-          <w:szCs w:val="22"/>
-        </w:rPr>
-        <w:t>are</w:t>
-      </w:r>
-      <w:r>
-        <w:rPr>
-          <w:sz w:val="22"/>
-          <w:szCs w:val="22"/>
-        </w:rPr>
-        <w:t xml:space="preserve"> heavily used in</w:t>
-      </w:r>
-      <w:r>
-        <w:rPr>
-          <w:sz w:val="22"/>
-          <w:szCs w:val="22"/>
-        </w:rPr>
-        <w:t xml:space="preserve"> </w:t>
-      </w:r>
-      <w:r>
-        <w:rPr>
-          <w:sz w:val="22"/>
-          <w:szCs w:val="22"/>
-        </w:rPr>
-        <w:t>new and older mainstream</w:t>
-      </w:r>
-      <w:r>
-        <w:rPr>
-          <w:sz w:val="22"/>
-          <w:szCs w:val="22"/>
-        </w:rPr>
-        <w:t xml:space="preserve"> mobile phones. A symptom of these smartphone features is a lot of research has gone into them, exploring methods of reducing cost while not increasing the false acceptance rate (FAR)</w:t>
-      </w:r>
-      <w:r>
-        <w:rPr>
-          <w:sz w:val="22"/>
-          <w:szCs w:val="22"/>
-        </w:rPr>
-        <w:t xml:space="preserve">. The only out liar is the iris scanner, this is due to its </w:t>
-      </w:r>
-      <w:r>
-        <w:rPr>
-          <w:sz w:val="22"/>
-          <w:szCs w:val="22"/>
-        </w:rPr>
-        <w:t xml:space="preserve">expensive </w:t>
-      </w:r>
-      <w:r>
-        <w:rPr>
-          <w:sz w:val="22"/>
-          <w:szCs w:val="22"/>
-        </w:rPr>
-        <w:t xml:space="preserve">and </w:t>
-      </w:r>
-      <w:r>
-        <w:rPr>
-          <w:sz w:val="22"/>
-          <w:szCs w:val="22"/>
-        </w:rPr>
-        <w:t>complex</w:t>
-      </w:r>
-      <w:r>
-        <w:rPr>
-          <w:sz w:val="22"/>
-          <w:szCs w:val="22"/>
-        </w:rPr>
-        <w:t xml:space="preserve"> implementation</w:t>
-      </w:r>
-      <w:r>
-        <w:rPr>
-          <w:sz w:val="22"/>
-          <w:szCs w:val="22"/>
-        </w:rPr>
-        <w:t>, requiring deep neural networks and high computational power [3]</w:t>
-      </w:r>
-      <w:r>
-        <w:rPr>
-          <w:sz w:val="22"/>
-          <w:szCs w:val="22"/>
-        </w:rPr>
-        <w:t>[5]</w:t>
-      </w:r>
-    </w:p>
-    <w:p>
-      <w:pPr>
-        <w:tabs>
-          <w:tab w:val="left" w:pos="3043"/>
-        </w:tabs>
-        <w:rPr>
-          <w:sz w:val="22"/>
-          <w:szCs w:val="22"/>
-        </w:rPr>
-      </w:pPr>
-      <w:r>
-        <w:rPr>
-          <w:sz w:val="22"/>
-          <w:szCs w:val="22"/>
-        </w:rPr>
-        <w:t>To decide which biometric scanner to use you must consider</w:t>
-      </w:r>
-      <w:r>
-        <w:rPr>
-          <w:sz w:val="22"/>
-          <w:szCs w:val="22"/>
-        </w:rPr>
-        <w:t xml:space="preserve"> how much the target audience, the government, is willing to spend. A government taking on a new system will want to keep the cost as low as possible while still fulfilling its purpose well. </w:t>
-      </w:r>
-    </w:p>
-    <w:p>
-      <w:pPr>
-        <w:tabs>
-          <w:tab w:val="left" w:pos="3043"/>
-        </w:tabs>
-        <w:rPr>
-          <w:sz w:val="22"/>
-          <w:szCs w:val="22"/>
-        </w:rPr>
-      </w:pPr>
-      <w:r>
-        <w:rPr>
-          <w:sz w:val="22"/>
-          <w:szCs w:val="22"/>
-        </w:rPr>
-        <w:t>This is where the iris scanner has a short coming, according to Safe and Sound Security Biometric Access Control System Pricing guid for 2025 a iris scanner can cost between “$1500 to $3000” [</w:t>
-      </w:r>
-      <w:r>
-        <w:rPr>
-          <w:sz w:val="22"/>
-          <w:szCs w:val="22"/>
-        </w:rPr>
-        <w:t>10000</w:t>
-      </w:r>
-      <w:r>
-        <w:rPr>
-          <w:sz w:val="22"/>
-          <w:szCs w:val="22"/>
-        </w:rPr>
-        <w:t xml:space="preserve">]. If this system were to be bought by the government and iris scanners bough for polling stations around the country, the government would spend a fortune. </w:t>
-      </w:r>
-    </w:p>
-    <w:p>
-      <w:pPr>
-        <w:tabs>
-          <w:tab w:val="left" w:pos="3043"/>
-        </w:tabs>
-        <w:rPr>
-          <w:sz w:val="22"/>
-          <w:szCs w:val="22"/>
-        </w:rPr>
-      </w:pPr>
-      <w:r>
-        <w:rPr>
-          <w:sz w:val="22"/>
-          <w:szCs w:val="22"/>
-        </w:rPr>
-        <w:t xml:space="preserve">Looking at the same Pricing Guid from Safe and Sound Security, we can see the facial recognition system would cost </w:t>
-      </w:r>
-      <w:r>
-        <w:rPr>
-          <w:sz w:val="22"/>
-          <w:szCs w:val="22"/>
-        </w:rPr>
-        <w:t>“$1</w:t>
-      </w:r>
-      <w:r>
-        <w:rPr>
-          <w:sz w:val="22"/>
-          <w:szCs w:val="22"/>
-        </w:rPr>
-        <w:t>0</w:t>
-      </w:r>
-      <w:r>
-        <w:rPr>
-          <w:sz w:val="22"/>
-          <w:szCs w:val="22"/>
-        </w:rPr>
-        <w:t>00 to $</w:t>
-      </w:r>
-      <w:r>
-        <w:rPr>
-          <w:sz w:val="22"/>
-          <w:szCs w:val="22"/>
-        </w:rPr>
-        <w:t>25</w:t>
-      </w:r>
-      <w:r>
-        <w:rPr>
-          <w:sz w:val="22"/>
-          <w:szCs w:val="22"/>
-        </w:rPr>
-        <w:t>00”</w:t>
-      </w:r>
-      <w:r>
-        <w:rPr>
-          <w:sz w:val="22"/>
-          <w:szCs w:val="22"/>
-        </w:rPr>
-        <w:t xml:space="preserve"> [</w:t>
-      </w:r>
-      <w:r>
-        <w:rPr>
-          <w:sz w:val="22"/>
-          <w:szCs w:val="22"/>
-        </w:rPr>
-        <w:t>10000</w:t>
-      </w:r>
-      <w:r>
-        <w:rPr>
-          <w:sz w:val="22"/>
-          <w:szCs w:val="22"/>
-        </w:rPr>
-        <w:t xml:space="preserve">]. Again, this is a massive spend when considering hundreds of polling stations around the country. </w:t>
-      </w:r>
-    </w:p>
-    <w:p>
-      <w:pPr>
-        <w:tabs>
-          <w:tab w:val="left" w:pos="3043"/>
-        </w:tabs>
-        <w:rPr>
-          <w:sz w:val="22"/>
-          <w:szCs w:val="22"/>
-        </w:rPr>
-      </w:pPr>
-      <w:r>
-        <w:rPr>
-          <w:sz w:val="22"/>
-          <w:szCs w:val="22"/>
-        </w:rPr>
-        <w:t xml:space="preserve">Finaly the pricing guid from Safe and Sound security quote fingerprint systems to cost between </w:t>
-      </w:r>
-      <w:r>
-        <w:rPr>
-          <w:sz w:val="22"/>
-          <w:szCs w:val="22"/>
-        </w:rPr>
-        <w:t>“$</w:t>
-      </w:r>
-      <w:r>
-        <w:rPr>
-          <w:sz w:val="22"/>
-          <w:szCs w:val="22"/>
-        </w:rPr>
-        <w:t>200</w:t>
-      </w:r>
-      <w:r>
-        <w:rPr>
-          <w:sz w:val="22"/>
-          <w:szCs w:val="22"/>
-        </w:rPr>
-        <w:t xml:space="preserve"> to $</w:t>
-      </w:r>
-      <w:r>
-        <w:rPr>
-          <w:sz w:val="22"/>
-          <w:szCs w:val="22"/>
-        </w:rPr>
-        <w:t>1500</w:t>
-      </w:r>
-      <w:r>
-        <w:rPr>
-          <w:sz w:val="22"/>
-          <w:szCs w:val="22"/>
-        </w:rPr>
-        <w:t>”</w:t>
-      </w:r>
-      <w:r>
-        <w:rPr>
-          <w:sz w:val="22"/>
-          <w:szCs w:val="22"/>
-        </w:rPr>
-        <w:t xml:space="preserve"> [</w:t>
-      </w:r>
-      <w:r>
-        <w:rPr>
-          <w:sz w:val="22"/>
-          <w:szCs w:val="22"/>
-        </w:rPr>
-        <w:t>10000</w:t>
-      </w:r>
-      <w:r>
-        <w:rPr>
-          <w:sz w:val="22"/>
-          <w:szCs w:val="22"/>
-        </w:rPr>
-        <w:t xml:space="preserve">]. This is a massive price drop in comparison, making fingerprint scanning systems seem far more </w:t>
-      </w:r>
-      <w:r>
-        <w:rPr>
-          <w:sz w:val="22"/>
-          <w:szCs w:val="22"/>
-        </w:rPr>
-        <w:t>lucrative for the money saving aspect.</w:t>
-      </w:r>
-    </w:p>
-    <w:p>
-      <w:pPr>
-        <w:tabs>
-          <w:tab w:val="left" w:pos="3043"/>
-        </w:tabs>
-        <w:rPr>
-          <w:sz w:val="22"/>
-          <w:szCs w:val="22"/>
-        </w:rPr>
-      </w:pPr>
-      <w:r>
-        <w:rPr>
-          <w:sz w:val="22"/>
-          <w:szCs w:val="22"/>
-        </w:rPr>
-        <w:t xml:space="preserve">Outside of these 3 main types exist Hand Geometry Scanners, these total around </w:t>
-      </w:r>
-      <w:r>
-        <w:rPr>
-          <w:sz w:val="22"/>
-          <w:szCs w:val="22"/>
-        </w:rPr>
-        <w:t>“$</w:t>
-      </w:r>
-      <w:r>
-        <w:rPr>
-          <w:sz w:val="22"/>
-          <w:szCs w:val="22"/>
-        </w:rPr>
-        <w:t>1000</w:t>
-      </w:r>
-      <w:r>
-        <w:rPr>
-          <w:sz w:val="22"/>
-          <w:szCs w:val="22"/>
-        </w:rPr>
-        <w:t xml:space="preserve"> to $</w:t>
-      </w:r>
-      <w:r>
-        <w:rPr>
-          <w:sz w:val="22"/>
-          <w:szCs w:val="22"/>
-        </w:rPr>
-        <w:t>2000</w:t>
-      </w:r>
-      <w:r>
-        <w:rPr>
-          <w:sz w:val="22"/>
-          <w:szCs w:val="22"/>
-        </w:rPr>
-        <w:t>”</w:t>
-      </w:r>
-      <w:r>
-        <w:rPr>
-          <w:sz w:val="22"/>
-          <w:szCs w:val="22"/>
-        </w:rPr>
-        <w:t xml:space="preserve"> [</w:t>
-      </w:r>
-      <w:r>
-        <w:rPr>
-          <w:sz w:val="22"/>
-          <w:szCs w:val="22"/>
-        </w:rPr>
-        <w:t>10000</w:t>
-      </w:r>
-      <w:r>
-        <w:rPr>
-          <w:sz w:val="22"/>
-          <w:szCs w:val="22"/>
-        </w:rPr>
-        <w:t xml:space="preserve">]. Which is again </w:t>
-      </w:r>
-      <w:r>
-        <w:rPr>
-          <w:sz w:val="22"/>
-          <w:szCs w:val="22"/>
-        </w:rPr>
-        <w:t>extremely expensive</w:t>
-      </w:r>
-      <w:r>
-        <w:rPr>
-          <w:sz w:val="22"/>
-          <w:szCs w:val="22"/>
-        </w:rPr>
-        <w:t xml:space="preserve"> and likely to deter a government with the spending.</w:t>
-      </w:r>
-    </w:p>
-    <w:p>
-      <w:pPr>
-        <w:tabs>
-          <w:tab w:val="left" w:pos="3043"/>
-        </w:tabs>
-        <w:rPr>
-          <w:sz w:val="22"/>
-          <w:szCs w:val="22"/>
-        </w:rPr>
-      </w:pPr>
-    </w:p>
-    <w:p>
-      <w:pPr>
-        <w:tabs>
-          <w:tab w:val="left" w:pos="3043"/>
-        </w:tabs>
-        <w:rPr>
-          <w:sz w:val="22"/>
-          <w:szCs w:val="22"/>
-        </w:rPr>
-      </w:pPr>
-      <w:r>
-        <w:rPr>
-          <w:sz w:val="22"/>
-          <w:szCs w:val="22"/>
-        </w:rPr>
-        <w:t xml:space="preserve">To look outside of cost and into the accuracy of the scanners you must </w:t>
-      </w:r>
-      <w:r>
-        <w:rPr>
-          <w:sz w:val="22"/>
-          <w:szCs w:val="22"/>
-        </w:rPr>
-        <w:t>assess them by two components, the software behind it and</w:t>
-      </w:r>
-      <w:r>
-        <w:rPr>
-          <w:sz w:val="22"/>
-          <w:szCs w:val="22"/>
-        </w:rPr>
-        <w:t xml:space="preserve"> the False Acceptance Rate (FAR). This is when a system accepts a scan that is actually </w:t>
-      </w:r>
-      <w:r>
-        <w:rPr>
-          <w:sz w:val="22"/>
-          <w:szCs w:val="22"/>
-        </w:rPr>
-        <w:t xml:space="preserve">false, giving access to the wrong person. The software is what actually verifies the scan to one recorded earlier, meaning that you could waste a $1000 scanner by using bad software. </w:t>
-      </w:r>
-    </w:p>
-    <w:p>
-      <w:pPr>
-        <w:tabs>
-          <w:tab w:val="left" w:pos="3043"/>
-        </w:tabs>
-        <w:rPr>
-          <w:sz w:val="22"/>
-          <w:szCs w:val="22"/>
-        </w:rPr>
-      </w:pPr>
-      <w:r>
-        <w:rPr>
-          <w:sz w:val="22"/>
-          <w:szCs w:val="22"/>
-        </w:rPr>
-        <w:t xml:space="preserve">Looking </w:t>
-      </w:r>
-      <w:r>
-        <w:rPr>
-          <w:sz w:val="22"/>
-          <w:szCs w:val="22"/>
-        </w:rPr>
-        <w:t>into the iris scanner we can see it’s the best in the market, with a FAR of “</w:t>
-      </w:r>
-      <w:r>
-        <w:rPr>
-          <w:sz w:val="22"/>
-          <w:szCs w:val="22"/>
-        </w:rPr>
-        <w:t>0.0001%–0.01%</w:t>
-      </w:r>
-      <w:r>
-        <w:rPr>
-          <w:sz w:val="22"/>
-          <w:szCs w:val="22"/>
-        </w:rPr>
-        <w:t>” [2]. The combination of software and iris capture technology is what makes the FAR so low [3]</w:t>
-      </w:r>
-      <w:r>
-        <w:rPr>
-          <w:sz w:val="22"/>
-          <w:szCs w:val="22"/>
-        </w:rPr>
-        <w:t>[5]</w:t>
-      </w:r>
-      <w:r>
-        <w:rPr>
-          <w:sz w:val="22"/>
-          <w:szCs w:val="22"/>
-        </w:rPr>
-        <w:t>.</w:t>
-      </w:r>
-    </w:p>
-    <w:p>
-      <w:pPr>
-        <w:tabs>
-          <w:tab w:val="left" w:pos="3043"/>
-        </w:tabs>
-        <w:rPr>
-          <w:sz w:val="22"/>
-          <w:szCs w:val="22"/>
-        </w:rPr>
-      </w:pPr>
-      <w:r>
-        <w:rPr>
-          <w:sz w:val="22"/>
-          <w:szCs w:val="22"/>
-        </w:rPr>
-        <w:t>Focusing on face scanning technology the FAR score is a lot worse, scoring a “</w:t>
-      </w:r>
-      <w:r>
-        <w:rPr>
-          <w:sz w:val="22"/>
-          <w:szCs w:val="22"/>
-        </w:rPr>
-        <w:t>0.1%–1.0%</w:t>
-      </w:r>
-      <w:r>
-        <w:rPr>
-          <w:sz w:val="22"/>
-          <w:szCs w:val="22"/>
-        </w:rPr>
-        <w:t>” [2]. This difference in FAR score is quite dramatic, especially with its minimum $1000 dollar price tag.</w:t>
-      </w:r>
-      <w:r>
-        <w:rPr>
-          <w:sz w:val="22"/>
-          <w:szCs w:val="22"/>
-        </w:rPr>
-        <w:t xml:space="preserve"> The accuracy can also dramatically reduce when the factors; “</w:t>
-      </w:r>
-      <w:r>
-        <w:rPr>
-          <w:sz w:val="22"/>
-          <w:szCs w:val="22"/>
-        </w:rPr>
-        <w:t>occlusion, low resolution, noise, illumination, pose variation, expressions, aging, and plastic surgery</w:t>
-      </w:r>
-      <w:r>
-        <w:rPr>
-          <w:sz w:val="22"/>
-          <w:szCs w:val="22"/>
-        </w:rPr>
-        <w:t>” are present</w:t>
-      </w:r>
-      <w:r>
-        <w:rPr>
-          <w:sz w:val="22"/>
-          <w:szCs w:val="22"/>
-        </w:rPr>
-        <w:t xml:space="preserve"> [4]</w:t>
-      </w:r>
-      <w:r>
-        <w:rPr>
-          <w:sz w:val="22"/>
-          <w:szCs w:val="22"/>
-        </w:rPr>
-        <w:t>. These factors are a very common place, especially illumination.</w:t>
-      </w:r>
-      <w:r>
-        <w:rPr>
-          <w:sz w:val="22"/>
-          <w:szCs w:val="22"/>
-        </w:rPr>
-        <w:t xml:space="preserve"> Spoofing attacks on the system are also a high risk, with an Equal Error Rate of “8%” for some advanced systems [8].</w:t>
-      </w:r>
-      <w:r>
-        <w:rPr>
-          <w:sz w:val="22"/>
-          <w:szCs w:val="22"/>
-        </w:rPr>
-        <w:t xml:space="preserve"> Making facial scanning a risky choice due to security reasons. </w:t>
-      </w:r>
-    </w:p>
-    <w:p>
-      <w:pPr>
-        <w:tabs>
-          <w:tab w:val="left" w:pos="3043"/>
-        </w:tabs>
-        <w:rPr>
-          <w:sz w:val="22"/>
-          <w:szCs w:val="22"/>
-        </w:rPr>
-      </w:pPr>
-    </w:p>
-    <w:p>
-      <w:pPr>
-        <w:tabs>
-          <w:tab w:val="left" w:pos="3043"/>
-        </w:tabs>
-        <w:rPr>
-          <w:sz w:val="22"/>
-          <w:szCs w:val="22"/>
-        </w:rPr>
-      </w:pPr>
-      <w:r>
-        <w:rPr>
-          <w:sz w:val="22"/>
-          <w:szCs w:val="22"/>
-        </w:rPr>
-        <w:t>Finally looking at fingerprint scanning you can be surprised that the FAR score is between “</w:t>
-      </w:r>
-      <w:r>
-        <w:rPr>
-          <w:sz w:val="22"/>
-          <w:szCs w:val="22"/>
-        </w:rPr>
-        <w:t>0.1%–0.01%</w:t>
-      </w:r>
-      <w:r>
-        <w:rPr>
-          <w:sz w:val="22"/>
-          <w:szCs w:val="22"/>
-        </w:rPr>
-        <w:t>” [2]. A considerably high score to price ratio compared to the others.</w:t>
-      </w:r>
-      <w:r>
-        <w:rPr>
-          <w:sz w:val="22"/>
-          <w:szCs w:val="22"/>
-        </w:rPr>
-        <w:t xml:space="preserve"> The fingerprint scanner can fall short in areas like sweaty hands or dirty fingers</w:t>
-      </w:r>
-      <w:r>
-        <w:rPr>
-          <w:sz w:val="22"/>
-          <w:szCs w:val="22"/>
-        </w:rPr>
-        <w:t xml:space="preserve"> [6]</w:t>
-      </w:r>
-      <w:r>
-        <w:rPr>
-          <w:sz w:val="22"/>
-          <w:szCs w:val="22"/>
-        </w:rPr>
-        <w:t>. But these problems can easily be solved</w:t>
-      </w:r>
-      <w:r>
-        <w:rPr>
-          <w:sz w:val="22"/>
-          <w:szCs w:val="22"/>
-        </w:rPr>
-        <w:t xml:space="preserve"> by cleaning or drying the finger. A consideration to make is that you leave fingerprints everywhere, making them able to be stolen. So if someone were to create a fake fingerprint and use it, would it work? For the issue it isn’t the software that’s the issue, it’s the scanner. Optical scanners capture a picture of a fingerprint pressed against the screen, meaning a piece of paper could do the trick [7]. But a capacitive scanner passes electricity through the ridges of your finger, rejecting a fake finger with easy [7].</w:t>
-      </w:r>
-      <w:r>
-        <w:rPr>
-          <w:sz w:val="22"/>
-          <w:szCs w:val="22"/>
-        </w:rPr>
-        <w:t xml:space="preserve"> </w:t>
-      </w:r>
-    </w:p>
-    <w:p>
-      <w:pPr>
-        <w:tabs>
-          <w:tab w:val="left" w:pos="3043"/>
-        </w:tabs>
-        <w:rPr>
-          <w:sz w:val="22"/>
-          <w:szCs w:val="22"/>
-        </w:rPr>
-      </w:pPr>
-      <w:r>
-        <w:rPr>
-          <w:sz w:val="22"/>
-          <w:szCs w:val="22"/>
-        </w:rPr>
-        <w:t xml:space="preserve"> </w:t>
-      </w:r>
-    </w:p>
-    <w:p>
-      <w:pPr>
-        <w:tabs>
-          <w:tab w:val="left" w:pos="3043"/>
-        </w:tabs>
+          <w:b/>
+          <w:bCs/>
+          <w:sz w:val="22"/>
+          <w:szCs w:val="22"/>
+          <w:u w:val="single"/>
+        </w:rPr>
+      </w:pPr>
+    </w:p>
+    <w:p>
+      <w:pPr>
+        <w:rPr>
+          <w:b/>
+          <w:bCs/>
+          <w:sz w:val="22"/>
+          <w:szCs w:val="22"/>
+        </w:rPr>
+      </w:pPr>
+      <w:r>
+        <w:rPr>
+          <w:b/>
+          <w:bCs/>
+          <w:sz w:val="22"/>
+          <w:szCs w:val="22"/>
+        </w:rPr>
+        <w:t>Biometric Research</w:t>
+      </w:r>
+    </w:p>
+    <w:p>
+      <w:pPr>
+        <w:rPr>
+          <w:sz w:val="22"/>
+          <w:szCs w:val="22"/>
+        </w:rPr>
+      </w:pPr>
+      <w:r>
+        <w:rPr>
+          <w:sz w:val="22"/>
+          <w:szCs w:val="22"/>
+        </w:rPr>
+        <w:t>There are three main methods of biometric authentication used today to verify identity: fingerprint, face, and iris [2]. Fingerprint and face ID are heavily used in both new and older mainstream mobile phones. A result of these smartphone features is that a lot of research has gone into them, exploring ways to reduce cost without increasing the false acceptance rate (FAR). The outlier is the iris scanner, which is expensive and complex to implement, requiring deep neural networks and high computational power [3][5].</w:t>
+      </w:r>
+    </w:p>
+    <w:p>
+      <w:pPr>
+        <w:rPr>
+          <w:sz w:val="22"/>
+          <w:szCs w:val="22"/>
+        </w:rPr>
+      </w:pPr>
+      <w:r>
+        <w:rPr>
+          <w:sz w:val="22"/>
+          <w:szCs w:val="22"/>
+        </w:rPr>
+        <w:t>To decide which biometric scanner to use, you must consider how much the target audience, in this case the government, is willing to spend. A government implementing a new system will want to keep costs as low as possible while still achieving its purpose effectively.</w:t>
+      </w:r>
+    </w:p>
+    <w:p>
+      <w:pPr>
+        <w:rPr>
+          <w:sz w:val="22"/>
+          <w:szCs w:val="22"/>
+        </w:rPr>
+      </w:pPr>
+      <w:r>
+        <w:rPr>
+          <w:sz w:val="22"/>
+          <w:szCs w:val="22"/>
+        </w:rPr>
+        <w:t>Here the iris scanner falls short. According to the Safe and Sound Security Biometric Access Control System Pricing Guide for 2025, an iris scanner can cost between “$1500 to $3000” [10000]. If the government were to install these at polling stations nationwide, the expense would be enormous.</w:t>
+      </w:r>
+    </w:p>
+    <w:p>
+      <w:pPr>
+        <w:rPr>
+          <w:sz w:val="22"/>
+          <w:szCs w:val="22"/>
+        </w:rPr>
+      </w:pPr>
+      <w:r>
+        <w:rPr>
+          <w:sz w:val="22"/>
+          <w:szCs w:val="22"/>
+        </w:rPr>
+        <w:t>Looking at the same pricing guide, a facial recognition system costs “$1000 to $2500” [10000]. Again, this is a significant expense when scaled across hundreds of polling stations.</w:t>
+      </w:r>
+    </w:p>
+    <w:p>
+      <w:pPr>
+        <w:rPr>
+          <w:sz w:val="22"/>
+          <w:szCs w:val="22"/>
+        </w:rPr>
+      </w:pPr>
+      <w:r>
+        <w:rPr>
+          <w:sz w:val="22"/>
+          <w:szCs w:val="22"/>
+        </w:rPr>
+        <w:t>Finally, the pricing guide quotes fingerprint systems at “$200 to $1500” [10000]. This represents a major drop compared to the other systems, making fingerprint scanning far more attractive from a cost-saving perspective.</w:t>
+      </w:r>
+    </w:p>
+    <w:p>
+      <w:pPr>
+        <w:rPr>
+          <w:sz w:val="22"/>
+          <w:szCs w:val="22"/>
+        </w:rPr>
+      </w:pPr>
+      <w:r>
+        <w:rPr>
+          <w:sz w:val="22"/>
+          <w:szCs w:val="22"/>
+        </w:rPr>
+        <w:t>Beyond these three main types, hand geometry scanners are available, costing “$1000 to $2000” [10000]. This is again very expensive and likely to deter a government concerned with budget.</w:t>
+      </w:r>
+    </w:p>
+    <w:p>
+      <w:pPr>
+        <w:rPr>
+          <w:sz w:val="22"/>
+          <w:szCs w:val="22"/>
+        </w:rPr>
+      </w:pPr>
+      <w:r>
+        <w:rPr>
+          <w:sz w:val="22"/>
+          <w:szCs w:val="22"/>
+        </w:rPr>
+        <w:t>Looking beyond cost, accuracy must be assessed based on two components: the software behind the scanner and the FAR. FAR is when the system incorrectly accepts a scan, giving access to the wrong person. The software verifies each scan against a recorded template, meaning even a $1000 scanner is useless if the software is poor.</w:t>
+      </w:r>
+    </w:p>
+    <w:p>
+      <w:pPr>
+        <w:rPr>
+          <w:sz w:val="22"/>
+          <w:szCs w:val="22"/>
+        </w:rPr>
+      </w:pPr>
+      <w:r>
+        <w:rPr>
+          <w:sz w:val="22"/>
+          <w:szCs w:val="22"/>
+        </w:rPr>
+        <w:t>Iris scanners are the best in the market, with a FAR of “0.0001%–0.01%” [2]. This low FAR comes from the combination of advanced software and precise iris capture technology [3][5].</w:t>
+      </w:r>
+    </w:p>
+    <w:p>
+      <w:pPr>
+        <w:rPr>
+          <w:sz w:val="22"/>
+          <w:szCs w:val="22"/>
+        </w:rPr>
+      </w:pPr>
+      <w:r>
+        <w:rPr>
+          <w:sz w:val="22"/>
+          <w:szCs w:val="22"/>
+        </w:rPr>
+        <w:t>Facial scanning technology performs worse, with a FAR of “0.1%–1.0%” [2]. This is a big difference, especially with a minimum cost of $1000. Accuracy can also drop dramatically under conditions like “occlusion, low resolution, noise, illumination, pose variation, expressions, aging, and plastic surgery” [4]. Spoofing attacks are also a high risk, with an Equal Error Rate of “8%” in some advanced systems [8], making facial scanning less reliable for security purposes.</w:t>
+      </w:r>
+    </w:p>
+    <w:p>
+      <w:pPr>
+        <w:rPr>
+          <w:sz w:val="22"/>
+          <w:szCs w:val="22"/>
+        </w:rPr>
+      </w:pPr>
+      <w:r>
+        <w:rPr>
+          <w:sz w:val="22"/>
+          <w:szCs w:val="22"/>
+        </w:rPr>
+        <w:t xml:space="preserve">Fingerprint scanners offer a strong balance, with FAR scores between “0.1%–0.01%” [2]. This gives a very good score-to-price ratio. Fingerprint scanners can struggle with sweaty or dirty </w:t>
+      </w:r>
+      <w:r>
+        <w:rPr>
+          <w:sz w:val="22"/>
+          <w:szCs w:val="22"/>
+        </w:rPr>
+        <w:lastRenderedPageBreak/>
+        <w:t>fingers [6], but this can easily be addressed by cleaning or drying the finger. A consideration is that fingerprints can be left behind and stolen. However, the vulnerability depends on the type of scanner. Optical scanners capture a picture of a pressed fingerprint, meaning a fake fingerprint on paper could work [7]. Capacitive scanners, on the other hand, pass electricity through the ridges of a finger and will reject a fake finger easily [7].</w:t>
+      </w:r>
+    </w:p>
+    <w:p>
+      <w:pPr>
+        <w:rPr>
+          <w:b/>
+          <w:bCs/>
+          <w:sz w:val="22"/>
+          <w:szCs w:val="22"/>
+        </w:rPr>
+      </w:pPr>
+      <w:r>
+        <w:rPr>
+          <w:sz w:val="22"/>
+          <w:szCs w:val="22"/>
+        </w:rPr>
+        <w:t>Based on this research, the fingerprint scanner is the current best choice. Considering cost and FAR scores, it provides the most effective and practical solution. Further research may reveal other factors not yet considered, which could change this conclusion.</w:t>
+      </w:r>
+    </w:p>
+    <w:p>
+      <w:pPr>
         <w:rPr>
           <w:sz w:val="16"/>
           <w:szCs w:val="16"/>
         </w:rPr>
       </w:pPr>
-      <w:r>
-        <w:rPr>
-          <w:sz w:val="22"/>
-          <w:szCs w:val="22"/>
-        </w:rPr>
-        <w:t xml:space="preserve">The current choice to be made from the research would be for the finger print scanner. With cost considerations and FAR scores it is certainly the best choice. But further research may prove this current research wrong. </w:t>
-      </w:r>
-      <w:r>
-        <w:rPr>
-          <w:sz w:val="22"/>
-          <w:szCs w:val="22"/>
-        </w:rPr>
-        <w:t xml:space="preserve">Maybe there are other factors not considered, with a little more research these could be found. </w:t>
-      </w:r>
-    </w:p>
-    <w:p>
-      <w:pPr>
-        <w:rPr>
-          <w:sz w:val="16"/>
-          <w:szCs w:val="16"/>
-        </w:rPr>
-      </w:pPr>
-    </w:p>
-    <w:p>
-      <w:pPr>
-        <w:rPr>
-          <w:sz w:val="22"/>
-          <w:szCs w:val="22"/>
-        </w:rPr>
-      </w:pPr>
-      <w:r>
-        <w:rPr>
-          <w:sz w:val="22"/>
-          <w:szCs w:val="22"/>
-        </w:rPr>
-        <w:t xml:space="preserve">Repeat for ciphers and encryption </w:t>
-      </w:r>
-    </w:p>
-    <w:p>
-      <w:pPr>
-        <w:rPr>
-          <w:sz w:val="22"/>
-          <w:szCs w:val="22"/>
-        </w:rPr>
-      </w:pPr>
-      <w:r>
-        <w:rPr>
-          <w:sz w:val="22"/>
-          <w:szCs w:val="22"/>
-        </w:rPr>
-        <w:t>What ciphers and encryption could be used for the transportation and storing of data</w:t>
-      </w:r>
-    </w:p>
-    <w:p>
-      <w:pPr>
-        <w:rPr>
-          <w:sz w:val="22"/>
-          <w:szCs w:val="22"/>
-        </w:rPr>
-      </w:pPr>
-      <w:r>
-        <w:rPr>
-          <w:sz w:val="22"/>
-          <w:szCs w:val="22"/>
-        </w:rPr>
-        <w:t xml:space="preserve">How has the research </w:t>
-      </w:r>
-      <w:r>
-        <w:rPr>
-          <w:sz w:val="22"/>
-          <w:szCs w:val="22"/>
-        </w:rPr>
-        <w:t>influence</w:t>
-      </w:r>
-      <w:r>
-        <w:rPr>
-          <w:sz w:val="22"/>
-          <w:szCs w:val="22"/>
-        </w:rPr>
-        <w:t xml:space="preserve"> the approach </w:t>
-      </w:r>
-      <w:r>
-        <w:rPr>
-          <w:sz w:val="22"/>
-          <w:szCs w:val="22"/>
-        </w:rPr>
-        <w:t xml:space="preserve"> </w:t>
+    </w:p>
+    <w:p>
+      <w:pPr>
+        <w:rPr>
+          <w:b/>
+          <w:bCs/>
+          <w:sz w:val="22"/>
+          <w:szCs w:val="22"/>
+        </w:rPr>
+      </w:pPr>
+      <w:r>
+        <w:rPr>
+          <w:b/>
+          <w:bCs/>
+          <w:sz w:val="22"/>
+          <w:szCs w:val="22"/>
+        </w:rPr>
+        <w:t>Security Research</w:t>
+      </w:r>
+    </w:p>
+    <w:p>
+      <w:pPr>
+        <w:rPr>
+          <w:sz w:val="22"/>
+          <w:szCs w:val="22"/>
+        </w:rPr>
+      </w:pPr>
+      <w:r>
+        <w:rPr>
+          <w:sz w:val="22"/>
+          <w:szCs w:val="22"/>
+        </w:rPr>
+        <w:t>With the public trusting its information to the government, it is essential that this data is protected at all times, even from employees. This makes database security research especially interesting, as it focuses on hiding data even from the database management system. The research identified several key methods for securing data:</w:t>
+      </w:r>
+    </w:p>
+    <w:p>
+      <w:pPr>
+        <w:numPr>
+          <w:ilvl w:val="0"/>
+          <w:numId w:val="4"/>
+        </w:numPr>
+        <w:rPr>
+          <w:sz w:val="22"/>
+          <w:szCs w:val="22"/>
+        </w:rPr>
+      </w:pPr>
+      <w:r>
+        <w:rPr>
+          <w:sz w:val="22"/>
+          <w:szCs w:val="22"/>
+        </w:rPr>
+        <w:t>Deterministic searchable indexing</w:t>
+      </w:r>
+    </w:p>
+    <w:p>
+      <w:pPr>
+        <w:numPr>
+          <w:ilvl w:val="0"/>
+          <w:numId w:val="4"/>
+        </w:numPr>
+        <w:rPr>
+          <w:sz w:val="22"/>
+          <w:szCs w:val="22"/>
+        </w:rPr>
+      </w:pPr>
+      <w:r>
+        <w:rPr>
+          <w:sz w:val="22"/>
+          <w:szCs w:val="22"/>
+        </w:rPr>
+        <w:t>Column-level encryption using Deterministic and Symmetric encryption</w:t>
+      </w:r>
+    </w:p>
+    <w:p>
+      <w:pPr>
+        <w:numPr>
+          <w:ilvl w:val="0"/>
+          <w:numId w:val="4"/>
+        </w:numPr>
+        <w:rPr>
+          <w:sz w:val="22"/>
+          <w:szCs w:val="22"/>
+        </w:rPr>
+      </w:pPr>
+      <w:r>
+        <w:rPr>
+          <w:sz w:val="22"/>
+          <w:szCs w:val="22"/>
+        </w:rPr>
+        <w:t>TLS and pinning</w:t>
+      </w:r>
+    </w:p>
+    <w:p>
+      <w:pPr>
+        <w:numPr>
+          <w:ilvl w:val="0"/>
+          <w:numId w:val="4"/>
+        </w:numPr>
+        <w:rPr>
+          <w:sz w:val="22"/>
+          <w:szCs w:val="22"/>
+        </w:rPr>
+      </w:pPr>
+      <w:r>
+        <w:rPr>
+          <w:sz w:val="22"/>
+          <w:szCs w:val="22"/>
+        </w:rPr>
+        <w:t>KMS</w:t>
+      </w:r>
+    </w:p>
+    <w:p>
+      <w:pPr>
+        <w:rPr>
+          <w:sz w:val="22"/>
+          <w:szCs w:val="22"/>
+        </w:rPr>
+      </w:pPr>
+      <w:r>
+        <w:rPr>
+          <w:sz w:val="22"/>
+          <w:szCs w:val="22"/>
+        </w:rPr>
+        <w:t>Deterministic searchable indexing allows specific rows of data to be located in a database [9]. It works by hashing values unique to each row, preferably encrypted, and using that hash to retrieve the row later [9]. This keeps information encrypted while still making it accessible when needed.</w:t>
+      </w:r>
+    </w:p>
+    <w:p>
+      <w:pPr>
+        <w:rPr>
+          <w:sz w:val="22"/>
+          <w:szCs w:val="22"/>
+        </w:rPr>
+      </w:pPr>
+      <w:r>
+        <w:rPr>
+          <w:sz w:val="22"/>
+          <w:szCs w:val="22"/>
+        </w:rPr>
+        <w:t>Column-level encryption combines deterministic and symmetric encryption [11]. Symmetric encryption will protect personal information like national insurance numbers and other identifiers, while deterministic encryption will be used for less sensitive data such as county [11]. Deterministic encryption also speeds up lookups. Keys for multi-column encryption will be managed by a Key Management System (KMS), allowing external parties to securely encrypt or decrypt data [11].</w:t>
+      </w:r>
+    </w:p>
+    <w:p>
+      <w:pPr>
+        <w:rPr>
+          <w:sz w:val="22"/>
+          <w:szCs w:val="22"/>
+        </w:rPr>
+      </w:pPr>
+      <w:r>
+        <w:rPr>
+          <w:sz w:val="22"/>
+          <w:szCs w:val="22"/>
+        </w:rPr>
+        <w:t>Finally, TLS and pinning provide a secure connection between the application and the database. TLS protects data in transit at the transport layer, but it can still be vulnerable to man-in-the-middle attacks. Pinning addresses this by verifying the server using a specific certificate or public key [10], ensuring the server is trusted and data cannot be intercepted.</w:t>
+      </w:r>
+    </w:p>
+    <w:p>
+      <w:pPr>
+        <w:rPr>
+          <w:sz w:val="22"/>
+          <w:szCs w:val="22"/>
+        </w:rPr>
+      </w:pPr>
+      <w:r>
+        <w:rPr>
+          <w:sz w:val="22"/>
+          <w:szCs w:val="22"/>
+        </w:rPr>
+        <w:t>The research has significantly changed the original project plan. Pinning and deterministic indexing were not initially considered, but including them results in a much stronger database design. All of these methods are compatible with PostgreSQL, which will host the project.</w:t>
       </w:r>
     </w:p>
     <w:p>
@@ -1186,150 +718,6 @@
     </w:p>
     <w:p>
       <w:pPr>
-        <w:rPr>
-          <w:sz w:val="21"/>
-          <w:szCs w:val="21"/>
-        </w:rPr>
-      </w:pPr>
-    </w:p>
-    <w:p>
-      <w:pPr>
-        <w:rPr>
-          <w:sz w:val="21"/>
-          <w:szCs w:val="21"/>
-        </w:rPr>
-      </w:pPr>
-    </w:p>
-    <w:p>
-      <w:pPr>
-        <w:rPr>
-          <w:sz w:val="21"/>
-          <w:szCs w:val="21"/>
-        </w:rPr>
-      </w:pPr>
-    </w:p>
-    <w:p>
-      <w:pPr>
-        <w:rPr>
-          <w:sz w:val="21"/>
-          <w:szCs w:val="21"/>
-        </w:rPr>
-      </w:pPr>
-    </w:p>
-    <w:p>
-      <w:pPr>
-        <w:rPr>
-          <w:sz w:val="21"/>
-          <w:szCs w:val="21"/>
-        </w:rPr>
-      </w:pPr>
-    </w:p>
-    <w:p>
-      <w:pPr>
-        <w:rPr>
-          <w:sz w:val="21"/>
-          <w:szCs w:val="21"/>
-        </w:rPr>
-      </w:pPr>
-    </w:p>
-    <w:p>
-      <w:pPr>
-        <w:rPr>
-          <w:sz w:val="21"/>
-          <w:szCs w:val="21"/>
-        </w:rPr>
-      </w:pPr>
-    </w:p>
-    <w:p>
-      <w:pPr>
-        <w:rPr>
-          <w:sz w:val="21"/>
-          <w:szCs w:val="21"/>
-        </w:rPr>
-      </w:pPr>
-    </w:p>
-    <w:p>
-      <w:pPr>
-        <w:rPr>
-          <w:sz w:val="21"/>
-          <w:szCs w:val="21"/>
-        </w:rPr>
-      </w:pPr>
-    </w:p>
-    <w:p>
-      <w:pPr>
-        <w:rPr>
-          <w:sz w:val="21"/>
-          <w:szCs w:val="21"/>
-        </w:rPr>
-      </w:pPr>
-    </w:p>
-    <w:p>
-      <w:pPr>
-        <w:rPr>
-          <w:sz w:val="21"/>
-          <w:szCs w:val="21"/>
-        </w:rPr>
-      </w:pPr>
-    </w:p>
-    <w:p>
-      <w:pPr>
-        <w:rPr>
-          <w:sz w:val="21"/>
-          <w:szCs w:val="21"/>
-        </w:rPr>
-      </w:pPr>
-    </w:p>
-    <w:p>
-      <w:pPr>
-        <w:rPr>
-          <w:sz w:val="21"/>
-          <w:szCs w:val="21"/>
-        </w:rPr>
-      </w:pPr>
-    </w:p>
-    <w:p>
-      <w:pPr>
-        <w:rPr>
-          <w:sz w:val="21"/>
-          <w:szCs w:val="21"/>
-        </w:rPr>
-      </w:pPr>
-    </w:p>
-    <w:p>
-      <w:pPr>
-        <w:rPr>
-          <w:sz w:val="21"/>
-          <w:szCs w:val="21"/>
-        </w:rPr>
-      </w:pPr>
-    </w:p>
-    <w:p>
-      <w:pPr>
-        <w:rPr>
-          <w:sz w:val="21"/>
-          <w:szCs w:val="21"/>
-        </w:rPr>
-      </w:pPr>
-    </w:p>
-    <w:p>
-      <w:pPr>
-        <w:rPr>
-          <w:sz w:val="21"/>
-          <w:szCs w:val="21"/>
-        </w:rPr>
-      </w:pPr>
-    </w:p>
-    <w:p>
-      <w:pPr>
-        <w:rPr>
-          <w:sz w:val="21"/>
-          <w:szCs w:val="21"/>
-        </w:rPr>
-      </w:pPr>
-    </w:p>
-    <w:p>
-      <w:pPr>
         <w:jc w:val="center"/>
         <w:rPr>
           <w:b/>
@@ -1343,6 +731,7 @@
           <w:sz w:val="40"/>
           <w:szCs w:val="40"/>
         </w:rPr>
+        <w:lastRenderedPageBreak/>
         <w:t xml:space="preserve">Main features </w:t>
       </w:r>
     </w:p>
@@ -1675,15 +1064,6 @@
     <w:p>
       <w:pPr>
         <w:spacing w:line="276" w:lineRule="auto"/>
-        <w:rPr>
-          <w:sz w:val="22"/>
-          <w:szCs w:val="22"/>
-        </w:rPr>
-      </w:pPr>
-    </w:p>
-    <w:p>
-      <w:pPr>
-        <w:spacing w:line="276" w:lineRule="auto"/>
         <w:jc w:val="center"/>
         <w:rPr>
           <w:sz w:val="40"/>
@@ -1695,23 +1075,8 @@
           <w:sz w:val="40"/>
           <w:szCs w:val="40"/>
         </w:rPr>
+        <w:lastRenderedPageBreak/>
         <w:t>Progress to date</w:t>
-      </w:r>
-    </w:p>
-    <w:p>
-      <w:pPr>
-        <w:spacing w:line="276" w:lineRule="auto"/>
-        <w:rPr>
-          <w:sz w:val="22"/>
-          <w:szCs w:val="22"/>
-        </w:rPr>
-      </w:pPr>
-      <w:r>
-        <w:rPr>
-          <w:sz w:val="22"/>
-          <w:szCs w:val="22"/>
-        </w:rPr>
-        <w:t>Um idk</w:t>
       </w:r>
     </w:p>
     <w:p>
@@ -1750,6 +1115,21 @@
     </w:p>
     <w:p>
       <w:pPr>
+        <w:rPr>
+          <w:sz w:val="40"/>
+          <w:szCs w:val="40"/>
+        </w:rPr>
+      </w:pPr>
+      <w:r>
+        <w:rPr>
+          <w:sz w:val="40"/>
+          <w:szCs w:val="40"/>
+        </w:rPr>
+        <w:br w:type="page"/>
+      </w:r>
+    </w:p>
+    <w:p>
+      <w:pPr>
         <w:jc w:val="center"/>
         <w:rPr>
           <w:sz w:val="40"/>
@@ -1761,6 +1141,7 @@
           <w:sz w:val="40"/>
           <w:szCs w:val="40"/>
         </w:rPr>
+        <w:lastRenderedPageBreak/>
         <w:t>Personal reflection</w:t>
       </w:r>
     </w:p>
@@ -1771,6 +1152,110 @@
           <w:szCs w:val="40"/>
         </w:rPr>
       </w:pPr>
+    </w:p>
+    <w:p>
+      <w:pPr>
+        <w:rPr>
+          <w:sz w:val="40"/>
+          <w:szCs w:val="40"/>
+        </w:rPr>
+      </w:pPr>
+    </w:p>
+    <w:p>
+      <w:pPr>
+        <w:rPr>
+          <w:sz w:val="40"/>
+          <w:szCs w:val="40"/>
+        </w:rPr>
+      </w:pPr>
+    </w:p>
+    <w:p>
+      <w:pPr>
+        <w:rPr>
+          <w:sz w:val="40"/>
+          <w:szCs w:val="40"/>
+        </w:rPr>
+      </w:pPr>
+    </w:p>
+    <w:p>
+      <w:pPr>
+        <w:rPr>
+          <w:sz w:val="40"/>
+          <w:szCs w:val="40"/>
+        </w:rPr>
+      </w:pPr>
+    </w:p>
+    <w:p>
+      <w:pPr>
+        <w:rPr>
+          <w:sz w:val="40"/>
+          <w:szCs w:val="40"/>
+        </w:rPr>
+      </w:pPr>
+    </w:p>
+    <w:p>
+      <w:pPr>
+        <w:rPr>
+          <w:sz w:val="40"/>
+          <w:szCs w:val="40"/>
+        </w:rPr>
+      </w:pPr>
+    </w:p>
+    <w:p>
+      <w:pPr>
+        <w:rPr>
+          <w:sz w:val="40"/>
+          <w:szCs w:val="40"/>
+        </w:rPr>
+      </w:pPr>
+    </w:p>
+    <w:p>
+      <w:pPr>
+        <w:rPr>
+          <w:sz w:val="40"/>
+          <w:szCs w:val="40"/>
+        </w:rPr>
+      </w:pPr>
+    </w:p>
+    <w:p>
+      <w:pPr>
+        <w:rPr>
+          <w:sz w:val="40"/>
+          <w:szCs w:val="40"/>
+        </w:rPr>
+      </w:pPr>
+    </w:p>
+    <w:p>
+      <w:pPr>
+        <w:rPr>
+          <w:sz w:val="40"/>
+          <w:szCs w:val="40"/>
+        </w:rPr>
+      </w:pPr>
+    </w:p>
+    <w:p>
+      <w:pPr>
+        <w:rPr>
+          <w:sz w:val="40"/>
+          <w:szCs w:val="40"/>
+        </w:rPr>
+      </w:pPr>
+    </w:p>
+    <w:p>
+      <w:pPr>
+        <w:rPr>
+          <w:sz w:val="40"/>
+          <w:szCs w:val="40"/>
+        </w:rPr>
+      </w:pPr>
+    </w:p>
+    <w:p>
+      <w:pPr>
+        <w:rPr>
+          <w:sz w:val="40"/>
+          <w:szCs w:val="40"/>
+        </w:rPr>
+      </w:pPr>
       <w:r>
         <w:rPr>
           <w:sz w:val="40"/>
@@ -1793,23 +1278,159 @@
           <w:szCs w:val="40"/>
         </w:rPr>
         <w:lastRenderedPageBreak/>
-        <w:t>Plans for the remainder</w:t>
-      </w:r>
-    </w:p>
-    <w:p>
-      <w:pPr>
-        <w:rPr>
-          <w:sz w:val="40"/>
-          <w:szCs w:val="40"/>
-        </w:rPr>
-      </w:pPr>
-      <w:r>
-        <w:rPr>
-          <w:sz w:val="40"/>
-          <w:szCs w:val="40"/>
-        </w:rPr>
-        <w:br w:type="page"/>
-      </w:r>
+        <w:t>Plans for the remainde</w:t>
+      </w:r>
+      <w:r>
+        <w:rPr>
+          <w:sz w:val="40"/>
+          <w:szCs w:val="40"/>
+        </w:rPr>
+        <w:t>r</w:t>
+      </w:r>
+    </w:p>
+    <w:p>
+      <w:pPr>
+        <w:rPr>
+          <w:sz w:val="40"/>
+          <w:szCs w:val="40"/>
+        </w:rPr>
+      </w:pPr>
+    </w:p>
+    <w:p>
+      <w:pPr>
+        <w:rPr>
+          <w:sz w:val="40"/>
+          <w:szCs w:val="40"/>
+        </w:rPr>
+      </w:pPr>
+    </w:p>
+    <w:p>
+      <w:pPr>
+        <w:rPr>
+          <w:sz w:val="40"/>
+          <w:szCs w:val="40"/>
+        </w:rPr>
+      </w:pPr>
+    </w:p>
+    <w:p>
+      <w:pPr>
+        <w:rPr>
+          <w:sz w:val="40"/>
+          <w:szCs w:val="40"/>
+        </w:rPr>
+      </w:pPr>
+    </w:p>
+    <w:p>
+      <w:pPr>
+        <w:rPr>
+          <w:sz w:val="40"/>
+          <w:szCs w:val="40"/>
+        </w:rPr>
+      </w:pPr>
+    </w:p>
+    <w:p>
+      <w:pPr>
+        <w:rPr>
+          <w:sz w:val="40"/>
+          <w:szCs w:val="40"/>
+        </w:rPr>
+      </w:pPr>
+    </w:p>
+    <w:p>
+      <w:pPr>
+        <w:rPr>
+          <w:sz w:val="40"/>
+          <w:szCs w:val="40"/>
+        </w:rPr>
+      </w:pPr>
+    </w:p>
+    <w:p>
+      <w:pPr>
+        <w:rPr>
+          <w:sz w:val="40"/>
+          <w:szCs w:val="40"/>
+        </w:rPr>
+      </w:pPr>
+    </w:p>
+    <w:p>
+      <w:pPr>
+        <w:rPr>
+          <w:sz w:val="40"/>
+          <w:szCs w:val="40"/>
+        </w:rPr>
+      </w:pPr>
+    </w:p>
+    <w:p>
+      <w:pPr>
+        <w:rPr>
+          <w:sz w:val="40"/>
+          <w:szCs w:val="40"/>
+        </w:rPr>
+      </w:pPr>
+    </w:p>
+    <w:p>
+      <w:pPr>
+        <w:rPr>
+          <w:sz w:val="40"/>
+          <w:szCs w:val="40"/>
+        </w:rPr>
+      </w:pPr>
+    </w:p>
+    <w:p>
+      <w:pPr>
+        <w:rPr>
+          <w:sz w:val="40"/>
+          <w:szCs w:val="40"/>
+        </w:rPr>
+      </w:pPr>
+    </w:p>
+    <w:p>
+      <w:pPr>
+        <w:rPr>
+          <w:sz w:val="40"/>
+          <w:szCs w:val="40"/>
+        </w:rPr>
+      </w:pPr>
+    </w:p>
+    <w:p>
+      <w:pPr>
+        <w:rPr>
+          <w:sz w:val="40"/>
+          <w:szCs w:val="40"/>
+        </w:rPr>
+      </w:pPr>
+    </w:p>
+    <w:p>
+      <w:pPr>
+        <w:rPr>
+          <w:sz w:val="40"/>
+          <w:szCs w:val="40"/>
+        </w:rPr>
+      </w:pPr>
+    </w:p>
+    <w:p>
+      <w:pPr>
+        <w:rPr>
+          <w:sz w:val="40"/>
+          <w:szCs w:val="40"/>
+        </w:rPr>
+      </w:pPr>
+    </w:p>
+    <w:p>
+      <w:pPr>
+        <w:rPr>
+          <w:sz w:val="40"/>
+          <w:szCs w:val="40"/>
+        </w:rPr>
+      </w:pPr>
+    </w:p>
+    <w:p>
+      <w:pPr>
+        <w:rPr>
+          <w:sz w:val="40"/>
+          <w:szCs w:val="40"/>
+        </w:rPr>
+      </w:pPr>
     </w:p>
     <w:p>
       <w:pPr>
@@ -2674,7 +2295,24 @@
           <w:sz w:val="22"/>
           <w:szCs w:val="22"/>
         </w:rPr>
-        <w:t>: https://doi.org/10.1049/iet-bmt.2017.0089.</w:t>
+        <w:t xml:space="preserve">: </w:t>
+      </w:r>
+      <w:hyperlink r:id="rId10" w:history="1">
+        <w:r>
+          <w:rPr>
+            <w:rStyle w:val="Hyperlink"/>
+            <w:sz w:val="22"/>
+            <w:szCs w:val="22"/>
+          </w:rPr>
+          <w:t>https://doi.org/10.1049/iet-bmt.2017.0089</w:t>
+        </w:r>
+      </w:hyperlink>
+      <w:r>
+        <w:rPr>
+          <w:sz w:val="22"/>
+          <w:szCs w:val="22"/>
+        </w:rPr>
+        <w:t>.</w:t>
       </w:r>
     </w:p>
     <w:p>
@@ -2694,6 +2332,36 @@
           <w:szCs w:val="22"/>
         </w:rPr>
       </w:pPr>
+      <w:r>
+        <w:rPr>
+          <w:sz w:val="22"/>
+          <w:szCs w:val="22"/>
+        </w:rPr>
+        <w:t>[9]</w:t>
+      </w:r>
+      <w:r>
+        <w:rPr>
+          <w:sz w:val="22"/>
+          <w:szCs w:val="22"/>
+        </w:rPr>
+        <w:t xml:space="preserve">     talks about deterministic searchable indexing (which </w:t>
+      </w:r>
+      <w:proofErr w:type="spellStart"/>
+      <w:r>
+        <w:rPr>
+          <w:sz w:val="22"/>
+          <w:szCs w:val="22"/>
+        </w:rPr>
+        <w:t>ur</w:t>
+      </w:r>
+      <w:proofErr w:type="spellEnd"/>
+      <w:r>
+        <w:rPr>
+          <w:sz w:val="22"/>
+          <w:szCs w:val="22"/>
+        </w:rPr>
+        <w:t xml:space="preserve"> using)</w:t>
+      </w:r>
     </w:p>
     <w:p>
       <w:pPr>
@@ -2703,6 +2371,62 @@
           <w:szCs w:val="22"/>
         </w:rPr>
       </w:pPr>
+      <w:r>
+        <w:rPr>
+          <w:sz w:val="22"/>
+          <w:szCs w:val="22"/>
+        </w:rPr>
+        <w:t xml:space="preserve">P. G. M. R. Alves and D. F. Aranha, “A framework for searching encrypted databases,” </w:t>
+      </w:r>
+      <w:r>
+        <w:rPr>
+          <w:i/>
+          <w:iCs/>
+          <w:sz w:val="22"/>
+          <w:szCs w:val="22"/>
+        </w:rPr>
+        <w:t>Journal of Internet Services and Applications</w:t>
+      </w:r>
+      <w:r>
+        <w:rPr>
+          <w:sz w:val="22"/>
+          <w:szCs w:val="22"/>
+        </w:rPr>
+        <w:t xml:space="preserve">, vol. 9, no. 1, Jan. 2018, </w:t>
+      </w:r>
+      <w:proofErr w:type="spellStart"/>
+      <w:r>
+        <w:rPr>
+          <w:sz w:val="22"/>
+          <w:szCs w:val="22"/>
+        </w:rPr>
+        <w:t>doi</w:t>
+      </w:r>
+      <w:proofErr w:type="spellEnd"/>
+      <w:r>
+        <w:rPr>
+          <w:sz w:val="22"/>
+          <w:szCs w:val="22"/>
+        </w:rPr>
+        <w:t xml:space="preserve">: </w:t>
+      </w:r>
+      <w:hyperlink r:id="rId11" w:history="1">
+        <w:r>
+          <w:rPr>
+            <w:rStyle w:val="Hyperlink"/>
+            <w:sz w:val="22"/>
+            <w:szCs w:val="22"/>
+          </w:rPr>
+          <w:t>https://doi.org/10.1186/s13174-017-0073-0</w:t>
+        </w:r>
+      </w:hyperlink>
+      <w:r>
+        <w:rPr>
+          <w:sz w:val="22"/>
+          <w:szCs w:val="22"/>
+        </w:rPr>
+        <w:t>.</w:t>
+      </w:r>
     </w:p>
     <w:p>
       <w:pPr>
@@ -2721,6 +2445,20 @@
           <w:szCs w:val="22"/>
         </w:rPr>
       </w:pPr>
+      <w:r>
+        <w:rPr>
+          <w:sz w:val="22"/>
+          <w:szCs w:val="22"/>
+        </w:rPr>
+        <w:t>[10]</w:t>
+      </w:r>
+      <w:r>
+        <w:rPr>
+          <w:sz w:val="22"/>
+          <w:szCs w:val="22"/>
+        </w:rPr>
+        <w:t xml:space="preserve">     talks about pinning and how its used and improves connection </w:t>
+      </w:r>
     </w:p>
     <w:p>
       <w:pPr>
@@ -2730,6 +2468,78 @@
           <w:szCs w:val="22"/>
         </w:rPr>
       </w:pPr>
+      <w:r>
+        <w:rPr>
+          <w:sz w:val="22"/>
+          <w:szCs w:val="22"/>
+        </w:rPr>
+        <w:t xml:space="preserve">D. Diaz-Sanchez, A. Marin-Lopez, F. A. Mendoza, P. A. </w:t>
+      </w:r>
+      <w:proofErr w:type="spellStart"/>
+      <w:r>
+        <w:rPr>
+          <w:sz w:val="22"/>
+          <w:szCs w:val="22"/>
+        </w:rPr>
+        <w:t>Cabarcos</w:t>
+      </w:r>
+      <w:proofErr w:type="spellEnd"/>
+      <w:r>
+        <w:rPr>
+          <w:sz w:val="22"/>
+          <w:szCs w:val="22"/>
+        </w:rPr>
+        <w:t xml:space="preserve">, and R. S. Sherratt, “TLS/PKI Challenges and Certificate Pinning Techniques for IoT and M2M Secure Communications,” </w:t>
+      </w:r>
+      <w:r>
+        <w:rPr>
+          <w:i/>
+          <w:iCs/>
+          <w:sz w:val="22"/>
+          <w:szCs w:val="22"/>
+        </w:rPr>
+        <w:t>IEEE Communications Surveys &amp; Tutorials</w:t>
+      </w:r>
+      <w:r>
+        <w:rPr>
+          <w:sz w:val="22"/>
+          <w:szCs w:val="22"/>
+        </w:rPr>
+        <w:t xml:space="preserve">, vol. 21, no. 4, pp. 3502–3531, 2019, </w:t>
+      </w:r>
+      <w:proofErr w:type="spellStart"/>
+      <w:r>
+        <w:rPr>
+          <w:sz w:val="22"/>
+          <w:szCs w:val="22"/>
+        </w:rPr>
+        <w:t>doi</w:t>
+      </w:r>
+      <w:proofErr w:type="spellEnd"/>
+      <w:r>
+        <w:rPr>
+          <w:sz w:val="22"/>
+          <w:szCs w:val="22"/>
+        </w:rPr>
+        <w:t xml:space="preserve">: </w:t>
+      </w:r>
+      <w:hyperlink r:id="rId12" w:history="1">
+        <w:r>
+          <w:rPr>
+            <w:rStyle w:val="Hyperlink"/>
+            <w:sz w:val="22"/>
+            <w:szCs w:val="22"/>
+          </w:rPr>
+          <w:t>https://doi.org/10.1109/comst.2019.2914453</w:t>
+        </w:r>
+      </w:hyperlink>
+      <w:r>
+        <w:rPr>
+          <w:sz w:val="22"/>
+          <w:szCs w:val="22"/>
+        </w:rPr>
+        <w:t>.</w:t>
+      </w:r>
     </w:p>
     <w:p>
       <w:pPr>
@@ -2739,6 +2549,371 @@
           <w:szCs w:val="22"/>
         </w:rPr>
       </w:pPr>
+    </w:p>
+    <w:p>
+      <w:pPr>
+        <w:spacing w:line="240" w:lineRule="auto"/>
+        <w:rPr>
+          <w:sz w:val="22"/>
+          <w:szCs w:val="22"/>
+        </w:rPr>
+      </w:pPr>
+      <w:r>
+        <w:rPr>
+          <w:sz w:val="22"/>
+          <w:szCs w:val="22"/>
+        </w:rPr>
+        <w:t>[11]</w:t>
+      </w:r>
+      <w:r>
+        <w:rPr>
+          <w:sz w:val="22"/>
+          <w:szCs w:val="22"/>
+        </w:rPr>
+        <w:t xml:space="preserve">   talks about </w:t>
+      </w:r>
+      <w:r>
+        <w:rPr>
+          <w:sz w:val="22"/>
+          <w:szCs w:val="22"/>
+        </w:rPr>
+        <w:t>caveats</w:t>
+      </w:r>
+      <w:r>
+        <w:rPr>
+          <w:sz w:val="22"/>
+          <w:szCs w:val="22"/>
+        </w:rPr>
+        <w:t xml:space="preserve"> with encrypting a large data base and issues with queries as data is obscured, also covers KMS and deterministic and symmetric encryption. </w:t>
+      </w:r>
+    </w:p>
+    <w:p>
+      <w:pPr>
+        <w:spacing w:line="240" w:lineRule="auto"/>
+        <w:rPr>
+          <w:sz w:val="22"/>
+          <w:szCs w:val="22"/>
+        </w:rPr>
+      </w:pPr>
+      <w:r>
+        <w:rPr>
+          <w:sz w:val="22"/>
+          <w:szCs w:val="22"/>
+        </w:rPr>
+        <w:t xml:space="preserve">E. Mohamed, “Future Trends and Real-World Applications in Database Encryption,” </w:t>
+      </w:r>
+      <w:r>
+        <w:rPr>
+          <w:i/>
+          <w:iCs/>
+          <w:sz w:val="22"/>
+          <w:szCs w:val="22"/>
+        </w:rPr>
+        <w:t xml:space="preserve">Int. J. </w:t>
+      </w:r>
+      <w:proofErr w:type="spellStart"/>
+      <w:r>
+        <w:rPr>
+          <w:i/>
+          <w:iCs/>
+          <w:sz w:val="22"/>
+          <w:szCs w:val="22"/>
+        </w:rPr>
+        <w:t>Electr</w:t>
+      </w:r>
+      <w:proofErr w:type="spellEnd"/>
+      <w:r>
+        <w:rPr>
+          <w:i/>
+          <w:iCs/>
+          <w:sz w:val="22"/>
+          <w:szCs w:val="22"/>
+        </w:rPr>
+        <w:t>. Eng. and Sustain.</w:t>
+      </w:r>
+      <w:r>
+        <w:rPr>
+          <w:sz w:val="22"/>
+          <w:szCs w:val="22"/>
+        </w:rPr>
+        <w:t xml:space="preserve">, vol. 3, no. 1, pp. 28–39, Nov. 2023, Available: </w:t>
+      </w:r>
+      <w:hyperlink r:id="rId13" w:history="1">
+        <w:r>
+          <w:rPr>
+            <w:rStyle w:val="Hyperlink"/>
+            <w:sz w:val="22"/>
+            <w:szCs w:val="22"/>
+          </w:rPr>
+          <w:t>https://ijees.org/index.php/ijees/article/view/106</w:t>
+        </w:r>
+      </w:hyperlink>
+    </w:p>
+    <w:p>
+      <w:pPr>
+        <w:spacing w:line="240" w:lineRule="auto"/>
+        <w:rPr>
+          <w:sz w:val="22"/>
+          <w:szCs w:val="22"/>
+        </w:rPr>
+      </w:pPr>
+    </w:p>
+    <w:p>
+      <w:pPr>
+        <w:spacing w:line="240" w:lineRule="auto"/>
+        <w:rPr>
+          <w:sz w:val="22"/>
+          <w:szCs w:val="22"/>
+        </w:rPr>
+      </w:pPr>
+      <w:r>
+        <w:rPr>
+          <w:sz w:val="22"/>
+          <w:szCs w:val="22"/>
+        </w:rPr>
+        <w:t>[12]</w:t>
+      </w:r>
+      <w:r>
+        <w:rPr>
+          <w:sz w:val="22"/>
+          <w:szCs w:val="22"/>
+        </w:rPr>
+        <w:t xml:space="preserve">  talks about symmetric indexing, talks about it being imperfect and containing leakage. </w:t>
+      </w:r>
+    </w:p>
+    <w:p>
+      <w:pPr>
+        <w:spacing w:line="240" w:lineRule="auto"/>
+        <w:rPr>
+          <w:sz w:val="22"/>
+          <w:szCs w:val="22"/>
+        </w:rPr>
+      </w:pPr>
+      <w:r>
+        <w:rPr>
+          <w:sz w:val="22"/>
+          <w:szCs w:val="22"/>
+        </w:rPr>
+        <w:t xml:space="preserve">A. A. Alyousif, A. A. Yassin, and H. M. Mohammed, “Enhancing Searchable Symmetric Encryption Performance through Optimal Locality,” </w:t>
+      </w:r>
+      <w:r>
+        <w:rPr>
+          <w:i/>
+          <w:iCs/>
+          <w:sz w:val="22"/>
+          <w:szCs w:val="22"/>
+        </w:rPr>
+        <w:t>Informatica</w:t>
+      </w:r>
+      <w:r>
+        <w:rPr>
+          <w:sz w:val="22"/>
+          <w:szCs w:val="22"/>
+        </w:rPr>
+        <w:t xml:space="preserve">, vol. 49, no. 7, Feb. 2025, </w:t>
+      </w:r>
+      <w:proofErr w:type="spellStart"/>
+      <w:r>
+        <w:rPr>
+          <w:sz w:val="22"/>
+          <w:szCs w:val="22"/>
+        </w:rPr>
+        <w:t>doi</w:t>
+      </w:r>
+      <w:proofErr w:type="spellEnd"/>
+      <w:r>
+        <w:rPr>
+          <w:sz w:val="22"/>
+          <w:szCs w:val="22"/>
+        </w:rPr>
+        <w:t>: https://doi.org/10.31449/inf.v49i7.5925.</w:t>
+      </w:r>
+    </w:p>
+    <w:p>
+      <w:pPr>
+        <w:spacing w:line="240" w:lineRule="auto"/>
+        <w:rPr>
+          <w:sz w:val="22"/>
+          <w:szCs w:val="22"/>
+        </w:rPr>
+      </w:pPr>
+    </w:p>
+    <w:p>
+      <w:pPr>
+        <w:spacing w:line="240" w:lineRule="auto"/>
+        <w:rPr>
+          <w:sz w:val="22"/>
+          <w:szCs w:val="22"/>
+        </w:rPr>
+      </w:pPr>
+      <w:r>
+        <w:rPr>
+          <w:sz w:val="22"/>
+          <w:szCs w:val="22"/>
+        </w:rPr>
+        <w:t>[13]</w:t>
+      </w:r>
+      <w:r>
+        <w:rPr>
+          <w:sz w:val="22"/>
+          <w:szCs w:val="22"/>
+        </w:rPr>
+        <w:t xml:space="preserve">       talks about deterministic encryption and leakage in a database </w:t>
+      </w:r>
+    </w:p>
+    <w:p>
+      <w:pPr>
+        <w:spacing w:line="240" w:lineRule="auto"/>
+        <w:rPr>
+          <w:sz w:val="22"/>
+          <w:szCs w:val="22"/>
+        </w:rPr>
+      </w:pPr>
+      <w:r>
+        <w:rPr>
+          <w:sz w:val="22"/>
+          <w:szCs w:val="22"/>
+        </w:rPr>
+        <w:t xml:space="preserve">H. Chen, Y. Yang, and S. </w:t>
+      </w:r>
+      <w:proofErr w:type="spellStart"/>
+      <w:r>
+        <w:rPr>
+          <w:sz w:val="22"/>
+          <w:szCs w:val="22"/>
+        </w:rPr>
+        <w:t>Lv</w:t>
+      </w:r>
+      <w:proofErr w:type="spellEnd"/>
+      <w:r>
+        <w:rPr>
+          <w:sz w:val="22"/>
+          <w:szCs w:val="22"/>
+        </w:rPr>
+        <w:t xml:space="preserve">, “Revisiting frequency-smoothing encryption: new security definitions and efficient construction,” </w:t>
+      </w:r>
+      <w:r>
+        <w:rPr>
+          <w:i/>
+          <w:iCs/>
+          <w:sz w:val="22"/>
+          <w:szCs w:val="22"/>
+        </w:rPr>
+        <w:t>Cybersecurity</w:t>
+      </w:r>
+      <w:r>
+        <w:rPr>
+          <w:sz w:val="22"/>
+          <w:szCs w:val="22"/>
+        </w:rPr>
+        <w:t xml:space="preserve">, vol. 7, no. 1, Aug. 2024, </w:t>
+      </w:r>
+      <w:proofErr w:type="spellStart"/>
+      <w:r>
+        <w:rPr>
+          <w:sz w:val="22"/>
+          <w:szCs w:val="22"/>
+        </w:rPr>
+        <w:t>doi</w:t>
+      </w:r>
+      <w:proofErr w:type="spellEnd"/>
+      <w:r>
+        <w:rPr>
+          <w:sz w:val="22"/>
+          <w:szCs w:val="22"/>
+        </w:rPr>
+        <w:t>: https://doi.org/10.1186/s42400-024-00208-w.</w:t>
+      </w:r>
+    </w:p>
+    <w:p>
+      <w:pPr>
+        <w:spacing w:line="240" w:lineRule="auto"/>
+        <w:rPr>
+          <w:sz w:val="22"/>
+          <w:szCs w:val="22"/>
+        </w:rPr>
+      </w:pPr>
+    </w:p>
+    <w:p>
+      <w:pPr>
+        <w:spacing w:line="240" w:lineRule="auto"/>
+        <w:rPr>
+          <w:sz w:val="22"/>
+          <w:szCs w:val="22"/>
+        </w:rPr>
+      </w:pPr>
+    </w:p>
+    <w:p>
+      <w:pPr>
+        <w:spacing w:line="240" w:lineRule="auto"/>
+        <w:rPr>
+          <w:sz w:val="22"/>
+          <w:szCs w:val="22"/>
+        </w:rPr>
+      </w:pPr>
+    </w:p>
+    <w:p>
+      <w:pPr>
+        <w:spacing w:line="240" w:lineRule="auto"/>
+        <w:rPr>
+          <w:sz w:val="22"/>
+          <w:szCs w:val="22"/>
+        </w:rPr>
+      </w:pPr>
+    </w:p>
+    <w:p>
+      <w:pPr>
+        <w:spacing w:line="240" w:lineRule="auto"/>
+        <w:rPr>
+          <w:sz w:val="22"/>
+          <w:szCs w:val="22"/>
+        </w:rPr>
+      </w:pPr>
+    </w:p>
+    <w:p>
+      <w:pPr>
+        <w:spacing w:line="240" w:lineRule="auto"/>
+        <w:rPr>
+          <w:sz w:val="22"/>
+          <w:szCs w:val="22"/>
+        </w:rPr>
+      </w:pPr>
+    </w:p>
+    <w:p>
+      <w:pPr>
+        <w:spacing w:line="240" w:lineRule="auto"/>
+        <w:rPr>
+          <w:sz w:val="22"/>
+          <w:szCs w:val="22"/>
+        </w:rPr>
+      </w:pPr>
+    </w:p>
+    <w:p>
+      <w:pPr>
+        <w:spacing w:line="240" w:lineRule="auto"/>
+        <w:rPr>
+          <w:sz w:val="22"/>
+          <w:szCs w:val="22"/>
+        </w:rPr>
+      </w:pPr>
+    </w:p>
+    <w:p>
+      <w:pPr>
+        <w:spacing w:line="240" w:lineRule="auto"/>
+        <w:rPr>
+          <w:sz w:val="22"/>
+          <w:szCs w:val="22"/>
+        </w:rPr>
+      </w:pPr>
+    </w:p>
+    <w:p>
+      <w:pPr>
+        <w:spacing w:line="240" w:lineRule="auto"/>
+        <w:rPr>
+          <w:sz w:val="22"/>
+          <w:szCs w:val="22"/>
+        </w:rPr>
+      </w:pPr>
       <w:r>
         <w:rPr>
           <w:sz w:val="22"/>
@@ -2785,7 +2960,7 @@
           <w:szCs w:val="22"/>
         </w:rPr>
       </w:pPr>
-      <w:hyperlink r:id="rId10" w:history="1">
+      <w:hyperlink r:id="rId14" w:history="1">
         <w:r>
           <w:rPr>
             <w:rStyle w:val="Hyperlink"/>
@@ -2883,9 +3058,9 @@
 <file path=word/numbering.xml><?xml version="1.0" encoding="utf-8"?>
 <w:numbering xmlns:wpc="http://schemas.microsoft.com/office/word/2010/wordprocessingCanvas" xmlns:cx="http://schemas.microsoft.com/office/drawing/2014/chartex" xmlns:cx1="http://schemas.microsoft.com/office/drawing/2015/9/8/chartex" xmlns:cx2="http://schemas.microsoft.com/office/drawing/2015/10/21/chartex" xmlns:cx3="http://schemas.microsoft.com/office/drawing/2016/5/9/chartex" xmlns:cx4="http://schemas.microsoft.com/office/drawing/2016/5/10/chartex" xmlns:cx5="http://schemas.microsoft.com/office/drawing/2016/5/11/chartex" xmlns:cx6="http://schemas.microsoft.com/office/drawing/2016/5/12/chartex" xmlns:cx7="http://schemas.microsoft.com/office/drawing/2016/5/13/chartex" xmlns:cx8="http://schemas.microsoft.com/office/drawing/2016/5/14/chartex" xmlns:mc="http://schemas.openxmlformats.org/markup-compatibility/2006" xmlns:aink="http://schemas.microsoft.com/office/drawing/2016/ink" xmlns:am3d="http://schemas.microsoft.com/office/drawing/2017/model3d" xmlns:o="urn:schemas-microsoft-com:office:office" xmlns:oel="http://schemas.microsoft.com/office/2019/extlst" xmlns:r="http://schemas.openxmlformats.org/officeDocument/2006/relationships" xmlns:m="http://schemas.openxmlformats.org/officeDocument/2006/math" xmlns:v="urn:schemas-microsoft-com:vml" xmlns:wp14="http://schemas.microsoft.com/office/word/2010/wordprocessingDrawing" xmlns:wp="http://schemas.openxmlformats.org/drawingml/2006/wordprocessingDrawing" xmlns:w10="urn:schemas-microsoft-com:office:word" xmlns:w="http://schemas.openxmlformats.org/wordprocessingml/2006/main" xmlns:w14="http://schemas.microsoft.com/office/word/2010/wordml" xmlns:w15="http://schemas.microsoft.com/office/word/2012/wordml" xmlns:w16cex="http://schemas.microsoft.com/office/word/2018/wordml/cex" xmlns:w16cid="http://schemas.microsoft.com/office/word/2016/wordml/cid" xmlns:w16="http://schemas.microsoft.com/office/word/2018/wordml" xmlns:w16du="http://schemas.microsoft.com/office/word/2023/wordml/word16du" xmlns:w16sdtdh="http://schemas.microsoft.com/office/word/2020/wordml/sdtdatahash" xmlns:w16sdtfl="http://schemas.microsoft.com/office/word/2024/wordml/sdtformatlock" xmlns:w16se="http://schemas.microsoft.com/office/word/2015/wordml/symex" xmlns:wpg="http://schemas.microsoft.com/office/word/2010/wordprocessingGroup" xmlns:wpi="http://schemas.microsoft.com/office/word/2010/wordprocessingInk" xmlns:wne="http://schemas.microsoft.com/office/word/2006/wordml" xmlns:wps="http://schemas.microsoft.com/office/word/2010/wordprocessingShape" mc:Ignorable="w14 w15 w16se w16cid w16 w16cex w16sdtdh w16sdtfl w16du wp14">
   <w:abstractNum w:abstractNumId="0" w15:restartNumberingAfterBreak="0">
-    <w:nsid w:val="75BF70BC"/>
+    <w:nsid w:val="20BC0C29"/>
     <w:multiLevelType w:val="hybridMultilevel"/>
-    <w:tmpl w:val="34AE4E90"/>
+    <w:tmpl w:val="62EA06B6"/>
     <w:lvl w:ilvl="0" w:tplc="08090001">
       <w:start w:val="1"/>
       <w:numFmt w:val="bullet"/>
@@ -2996,9 +3171,9 @@
     </w:lvl>
   </w:abstractNum>
   <w:abstractNum w:abstractNumId="1" w15:restartNumberingAfterBreak="0">
-    <w:nsid w:val="7A8632D0"/>
+    <w:nsid w:val="2C1A13F9"/>
     <w:multiLevelType w:val="multilevel"/>
-    <w:tmpl w:val="3A22ABC8"/>
+    <w:tmpl w:val="D1EE49E2"/>
     <w:lvl w:ilvl="0">
       <w:start w:val="1"/>
       <w:numFmt w:val="bullet"/>
@@ -3144,10 +3319,278 @@
       </w:rPr>
     </w:lvl>
   </w:abstractNum>
+  <w:abstractNum w:abstractNumId="2" w15:restartNumberingAfterBreak="0">
+    <w:nsid w:val="75BF70BC"/>
+    <w:multiLevelType w:val="hybridMultilevel"/>
+    <w:tmpl w:val="34AE4E90"/>
+    <w:lvl w:ilvl="0" w:tplc="08090001">
+      <w:start w:val="1"/>
+      <w:numFmt w:val="bullet"/>
+      <w:lvlText w:val=""/>
+      <w:lvlJc w:val="left"/>
+      <w:pPr>
+        <w:ind w:left="720" w:hanging="360"/>
+      </w:pPr>
+      <w:rPr>
+        <w:rFonts w:ascii="Symbol" w:hAnsi="Symbol" w:hint="default"/>
+      </w:rPr>
+    </w:lvl>
+    <w:lvl w:ilvl="1" w:tplc="08090003" w:tentative="1">
+      <w:start w:val="1"/>
+      <w:numFmt w:val="bullet"/>
+      <w:lvlText w:val="o"/>
+      <w:lvlJc w:val="left"/>
+      <w:pPr>
+        <w:ind w:left="1440" w:hanging="360"/>
+      </w:pPr>
+      <w:rPr>
+        <w:rFonts w:ascii="Courier New" w:hAnsi="Courier New" w:cs="Courier New" w:hint="default"/>
+      </w:rPr>
+    </w:lvl>
+    <w:lvl w:ilvl="2" w:tplc="08090005" w:tentative="1">
+      <w:start w:val="1"/>
+      <w:numFmt w:val="bullet"/>
+      <w:lvlText w:val=""/>
+      <w:lvlJc w:val="left"/>
+      <w:pPr>
+        <w:ind w:left="2160" w:hanging="360"/>
+      </w:pPr>
+      <w:rPr>
+        <w:rFonts w:ascii="Wingdings" w:hAnsi="Wingdings" w:hint="default"/>
+      </w:rPr>
+    </w:lvl>
+    <w:lvl w:ilvl="3" w:tplc="08090001" w:tentative="1">
+      <w:start w:val="1"/>
+      <w:numFmt w:val="bullet"/>
+      <w:lvlText w:val=""/>
+      <w:lvlJc w:val="left"/>
+      <w:pPr>
+        <w:ind w:left="2880" w:hanging="360"/>
+      </w:pPr>
+      <w:rPr>
+        <w:rFonts w:ascii="Symbol" w:hAnsi="Symbol" w:hint="default"/>
+      </w:rPr>
+    </w:lvl>
+    <w:lvl w:ilvl="4" w:tplc="08090003" w:tentative="1">
+      <w:start w:val="1"/>
+      <w:numFmt w:val="bullet"/>
+      <w:lvlText w:val="o"/>
+      <w:lvlJc w:val="left"/>
+      <w:pPr>
+        <w:ind w:left="3600" w:hanging="360"/>
+      </w:pPr>
+      <w:rPr>
+        <w:rFonts w:ascii="Courier New" w:hAnsi="Courier New" w:cs="Courier New" w:hint="default"/>
+      </w:rPr>
+    </w:lvl>
+    <w:lvl w:ilvl="5" w:tplc="08090005" w:tentative="1">
+      <w:start w:val="1"/>
+      <w:numFmt w:val="bullet"/>
+      <w:lvlText w:val=""/>
+      <w:lvlJc w:val="left"/>
+      <w:pPr>
+        <w:ind w:left="4320" w:hanging="360"/>
+      </w:pPr>
+      <w:rPr>
+        <w:rFonts w:ascii="Wingdings" w:hAnsi="Wingdings" w:hint="default"/>
+      </w:rPr>
+    </w:lvl>
+    <w:lvl w:ilvl="6" w:tplc="08090001" w:tentative="1">
+      <w:start w:val="1"/>
+      <w:numFmt w:val="bullet"/>
+      <w:lvlText w:val=""/>
+      <w:lvlJc w:val="left"/>
+      <w:pPr>
+        <w:ind w:left="5040" w:hanging="360"/>
+      </w:pPr>
+      <w:rPr>
+        <w:rFonts w:ascii="Symbol" w:hAnsi="Symbol" w:hint="default"/>
+      </w:rPr>
+    </w:lvl>
+    <w:lvl w:ilvl="7" w:tplc="08090003" w:tentative="1">
+      <w:start w:val="1"/>
+      <w:numFmt w:val="bullet"/>
+      <w:lvlText w:val="o"/>
+      <w:lvlJc w:val="left"/>
+      <w:pPr>
+        <w:ind w:left="5760" w:hanging="360"/>
+      </w:pPr>
+      <w:rPr>
+        <w:rFonts w:ascii="Courier New" w:hAnsi="Courier New" w:cs="Courier New" w:hint="default"/>
+      </w:rPr>
+    </w:lvl>
+    <w:lvl w:ilvl="8" w:tplc="08090005" w:tentative="1">
+      <w:start w:val="1"/>
+      <w:numFmt w:val="bullet"/>
+      <w:lvlText w:val=""/>
+      <w:lvlJc w:val="left"/>
+      <w:pPr>
+        <w:ind w:left="6480" w:hanging="360"/>
+      </w:pPr>
+      <w:rPr>
+        <w:rFonts w:ascii="Wingdings" w:hAnsi="Wingdings" w:hint="default"/>
+      </w:rPr>
+    </w:lvl>
+  </w:abstractNum>
+  <w:abstractNum w:abstractNumId="3" w15:restartNumberingAfterBreak="0">
+    <w:nsid w:val="7A8632D0"/>
+    <w:multiLevelType w:val="multilevel"/>
+    <w:tmpl w:val="3A22ABC8"/>
+    <w:lvl w:ilvl="0">
+      <w:start w:val="1"/>
+      <w:numFmt w:val="bullet"/>
+      <w:lvlText w:val=""/>
+      <w:lvlJc w:val="left"/>
+      <w:pPr>
+        <w:tabs>
+          <w:tab w:val="num" w:pos="720"/>
+        </w:tabs>
+        <w:ind w:left="720" w:hanging="360"/>
+      </w:pPr>
+      <w:rPr>
+        <w:rFonts w:ascii="Symbol" w:hAnsi="Symbol" w:hint="default"/>
+        <w:sz w:val="20"/>
+      </w:rPr>
+    </w:lvl>
+    <w:lvl w:ilvl="1" w:tentative="1">
+      <w:start w:val="1"/>
+      <w:numFmt w:val="bullet"/>
+      <w:lvlText w:val="o"/>
+      <w:lvlJc w:val="left"/>
+      <w:pPr>
+        <w:tabs>
+          <w:tab w:val="num" w:pos="1440"/>
+        </w:tabs>
+        <w:ind w:left="1440" w:hanging="360"/>
+      </w:pPr>
+      <w:rPr>
+        <w:rFonts w:ascii="Courier New" w:hAnsi="Courier New" w:hint="default"/>
+        <w:sz w:val="20"/>
+      </w:rPr>
+    </w:lvl>
+    <w:lvl w:ilvl="2" w:tentative="1">
+      <w:start w:val="1"/>
+      <w:numFmt w:val="bullet"/>
+      <w:lvlText w:val=""/>
+      <w:lvlJc w:val="left"/>
+      <w:pPr>
+        <w:tabs>
+          <w:tab w:val="num" w:pos="2160"/>
+        </w:tabs>
+        <w:ind w:left="2160" w:hanging="360"/>
+      </w:pPr>
+      <w:rPr>
+        <w:rFonts w:ascii="Wingdings" w:hAnsi="Wingdings" w:hint="default"/>
+        <w:sz w:val="20"/>
+      </w:rPr>
+    </w:lvl>
+    <w:lvl w:ilvl="3" w:tentative="1">
+      <w:start w:val="1"/>
+      <w:numFmt w:val="bullet"/>
+      <w:lvlText w:val=""/>
+      <w:lvlJc w:val="left"/>
+      <w:pPr>
+        <w:tabs>
+          <w:tab w:val="num" w:pos="2880"/>
+        </w:tabs>
+        <w:ind w:left="2880" w:hanging="360"/>
+      </w:pPr>
+      <w:rPr>
+        <w:rFonts w:ascii="Wingdings" w:hAnsi="Wingdings" w:hint="default"/>
+        <w:sz w:val="20"/>
+      </w:rPr>
+    </w:lvl>
+    <w:lvl w:ilvl="4" w:tentative="1">
+      <w:start w:val="1"/>
+      <w:numFmt w:val="bullet"/>
+      <w:lvlText w:val=""/>
+      <w:lvlJc w:val="left"/>
+      <w:pPr>
+        <w:tabs>
+          <w:tab w:val="num" w:pos="3600"/>
+        </w:tabs>
+        <w:ind w:left="3600" w:hanging="360"/>
+      </w:pPr>
+      <w:rPr>
+        <w:rFonts w:ascii="Wingdings" w:hAnsi="Wingdings" w:hint="default"/>
+        <w:sz w:val="20"/>
+      </w:rPr>
+    </w:lvl>
+    <w:lvl w:ilvl="5" w:tentative="1">
+      <w:start w:val="1"/>
+      <w:numFmt w:val="bullet"/>
+      <w:lvlText w:val=""/>
+      <w:lvlJc w:val="left"/>
+      <w:pPr>
+        <w:tabs>
+          <w:tab w:val="num" w:pos="4320"/>
+        </w:tabs>
+        <w:ind w:left="4320" w:hanging="360"/>
+      </w:pPr>
+      <w:rPr>
+        <w:rFonts w:ascii="Wingdings" w:hAnsi="Wingdings" w:hint="default"/>
+        <w:sz w:val="20"/>
+      </w:rPr>
+    </w:lvl>
+    <w:lvl w:ilvl="6" w:tentative="1">
+      <w:start w:val="1"/>
+      <w:numFmt w:val="bullet"/>
+      <w:lvlText w:val=""/>
+      <w:lvlJc w:val="left"/>
+      <w:pPr>
+        <w:tabs>
+          <w:tab w:val="num" w:pos="5040"/>
+        </w:tabs>
+        <w:ind w:left="5040" w:hanging="360"/>
+      </w:pPr>
+      <w:rPr>
+        <w:rFonts w:ascii="Wingdings" w:hAnsi="Wingdings" w:hint="default"/>
+        <w:sz w:val="20"/>
+      </w:rPr>
+    </w:lvl>
+    <w:lvl w:ilvl="7" w:tentative="1">
+      <w:start w:val="1"/>
+      <w:numFmt w:val="bullet"/>
+      <w:lvlText w:val=""/>
+      <w:lvlJc w:val="left"/>
+      <w:pPr>
+        <w:tabs>
+          <w:tab w:val="num" w:pos="5760"/>
+        </w:tabs>
+        <w:ind w:left="5760" w:hanging="360"/>
+      </w:pPr>
+      <w:rPr>
+        <w:rFonts w:ascii="Wingdings" w:hAnsi="Wingdings" w:hint="default"/>
+        <w:sz w:val="20"/>
+      </w:rPr>
+    </w:lvl>
+    <w:lvl w:ilvl="8" w:tentative="1">
+      <w:start w:val="1"/>
+      <w:numFmt w:val="bullet"/>
+      <w:lvlText w:val=""/>
+      <w:lvlJc w:val="left"/>
+      <w:pPr>
+        <w:tabs>
+          <w:tab w:val="num" w:pos="6480"/>
+        </w:tabs>
+        <w:ind w:left="6480" w:hanging="360"/>
+      </w:pPr>
+      <w:rPr>
+        <w:rFonts w:ascii="Wingdings" w:hAnsi="Wingdings" w:hint="default"/>
+        <w:sz w:val="20"/>
+      </w:rPr>
+    </w:lvl>
+  </w:abstractNum>
   <w:num w:numId="1" w16cid:durableId="739518105">
+    <w:abstractNumId w:val="2"/>
+  </w:num>
+  <w:num w:numId="2" w16cid:durableId="1354726548">
+    <w:abstractNumId w:val="3"/>
+  </w:num>
+  <w:num w:numId="3" w16cid:durableId="290089421">
     <w:abstractNumId w:val="0"/>
   </w:num>
-  <w:num w:numId="2" w16cid:durableId="1354726548">
+  <w:num w:numId="4" w16cid:durableId="1892689258">
     <w:abstractNumId w:val="1"/>
   </w:num>
 </w:numbering>

</xml_diff>

<commit_message>
adding edit made in the meeting to be worked on
</commit_message>
<xml_diff>
--- a/workingOn/InterimReport .docx
+++ b/workingOn/InterimReport .docx
@@ -87,36 +87,13 @@
       <w:pPr>
         <w:jc w:val="center"/>
         <w:rPr>
-          <w:sz w:val="28"/>
-          <w:szCs w:val="28"/>
-        </w:rPr>
-      </w:pPr>
-    </w:p>
-    <w:p>
-      <w:pPr>
-        <w:jc w:val="center"/>
-        <w:rPr>
-          <w:sz w:val="40"/>
-          <w:szCs w:val="40"/>
-        </w:rPr>
-      </w:pPr>
-    </w:p>
-    <w:p>
-      <w:pPr>
-        <w:jc w:val="center"/>
-      </w:pPr>
-    </w:p>
-    <w:p>
-      <w:pPr>
-        <w:rPr>
           <w:b/>
           <w:bCs/>
-          <w:sz w:val="22"/>
-          <w:szCs w:val="22"/>
-          <w:u w:val="single"/>
-        </w:rPr>
-      </w:pPr>
-      <w:r>
+        </w:rPr>
+      </w:pPr>
+    </w:p>
+    <w:p>
+      <w:pPr>
         <w:rPr>
           <w:b/>
           <w:bCs/>
@@ -124,8 +101,7 @@
           <w:szCs w:val="22"/>
           <w:u w:val="single"/>
         </w:rPr>
-        <w:t>Aims</w:t>
-      </w:r>
+      </w:pPr>
       <w:r>
         <w:rPr>
           <w:b/>
@@ -134,6 +110,16 @@
           <w:szCs w:val="22"/>
           <w:u w:val="single"/>
         </w:rPr>
+        <w:t>Aims</w:t>
+      </w:r>
+      <w:r>
+        <w:rPr>
+          <w:b/>
+          <w:bCs/>
+          <w:sz w:val="22"/>
+          <w:szCs w:val="22"/>
+          <w:u w:val="single"/>
+        </w:rPr>
         <w:t xml:space="preserve"> and Objectives </w:t>
       </w:r>
     </w:p>
@@ -238,6 +224,132 @@
           <w:szCs w:val="22"/>
         </w:rPr>
       </w:pPr>
+      <w:r>
+        <w:rPr>
+          <w:sz w:val="22"/>
+          <w:szCs w:val="22"/>
+        </w:rPr>
+        <w:t>To achieve this aim, the objectives formed are:</w:t>
+      </w:r>
+    </w:p>
+    <w:p>
+      <w:pPr>
+        <w:rPr>
+          <w:sz w:val="22"/>
+          <w:szCs w:val="22"/>
+        </w:rPr>
+      </w:pPr>
+      <w:r>
+        <w:rPr>
+          <w:sz w:val="22"/>
+          <w:szCs w:val="22"/>
+        </w:rPr>
+        <w:t xml:space="preserve">Identify current technology that allows this. </w:t>
+      </w:r>
+    </w:p>
+    <w:p>
+      <w:pPr>
+        <w:rPr>
+          <w:sz w:val="22"/>
+          <w:szCs w:val="22"/>
+        </w:rPr>
+      </w:pPr>
+      <w:r>
+        <w:rPr>
+          <w:sz w:val="22"/>
+          <w:szCs w:val="22"/>
+        </w:rPr>
+        <w:t xml:space="preserve">Building to improve on newer systems </w:t>
+      </w:r>
+    </w:p>
+    <w:p>
+      <w:pPr>
+        <w:rPr>
+          <w:sz w:val="22"/>
+          <w:szCs w:val="22"/>
+        </w:rPr>
+      </w:pPr>
+      <w:r>
+        <w:rPr>
+          <w:sz w:val="22"/>
+          <w:szCs w:val="22"/>
+        </w:rPr>
+        <w:t>Incorporating</w:t>
+      </w:r>
+      <w:r>
+        <w:rPr>
+          <w:sz w:val="22"/>
+          <w:szCs w:val="22"/>
+        </w:rPr>
+        <w:t xml:space="preserve"> this new technology </w:t>
+      </w:r>
+    </w:p>
+    <w:p>
+      <w:pPr>
+        <w:rPr>
+          <w:sz w:val="22"/>
+          <w:szCs w:val="22"/>
+        </w:rPr>
+      </w:pPr>
+    </w:p>
+    <w:p>
+      <w:pPr>
+        <w:rPr>
+          <w:sz w:val="22"/>
+          <w:szCs w:val="22"/>
+        </w:rPr>
+      </w:pPr>
+      <w:r>
+        <w:rPr>
+          <w:sz w:val="22"/>
+          <w:szCs w:val="22"/>
+        </w:rPr>
+        <w:t xml:space="preserve">Breaking down the aim or the steps to achieve the aim. Are the objectives feasible? (realistic) </w:t>
+      </w:r>
+    </w:p>
+    <w:p>
+      <w:pPr>
+        <w:rPr>
+          <w:sz w:val="22"/>
+          <w:szCs w:val="22"/>
+        </w:rPr>
+      </w:pPr>
+      <w:r>
+        <w:rPr>
+          <w:sz w:val="22"/>
+          <w:szCs w:val="22"/>
+        </w:rPr>
+        <w:t xml:space="preserve">Looking to design a </w:t>
+      </w:r>
+      <w:r>
+        <w:rPr>
+          <w:sz w:val="22"/>
+          <w:szCs w:val="22"/>
+        </w:rPr>
+        <w:t>system</w:t>
+      </w:r>
+      <w:r>
+        <w:rPr>
+          <w:sz w:val="22"/>
+          <w:szCs w:val="22"/>
+        </w:rPr>
+        <w:t xml:space="preserve"> too… </w:t>
+      </w:r>
+    </w:p>
+    <w:p>
+      <w:pPr>
+        <w:rPr>
+          <w:sz w:val="22"/>
+          <w:szCs w:val="22"/>
+        </w:rPr>
+      </w:pPr>
+      <w:r>
+        <w:rPr>
+          <w:sz w:val="22"/>
+          <w:szCs w:val="22"/>
+        </w:rPr>
+        <w:t xml:space="preserve">4 to 5 objectives </w:t>
+      </w:r>
     </w:p>
     <w:p>
       <w:pPr>
@@ -313,7 +425,6 @@
           <w:szCs w:val="22"/>
           <w:u w:val="single"/>
         </w:rPr>
-        <w:lastRenderedPageBreak/>
         <w:t xml:space="preserve">Background Research </w:t>
       </w:r>
     </w:p>
@@ -478,7 +589,14 @@
           <w:sz w:val="22"/>
           <w:szCs w:val="22"/>
         </w:rPr>
-        <w:t>0.01%” [2]. This low FAR comes from the combination of advanced software and precise iris capture technology [3][5].</w:t>
+        <w:t xml:space="preserve">0.01%” [2]. </w:t>
+      </w:r>
+      <w:r>
+        <w:rPr>
+          <w:sz w:val="22"/>
+          <w:szCs w:val="22"/>
+        </w:rPr>
+        <w:t>This low FAR comes from the combination of advanced software and precise iris capture technology [3][5].</w:t>
       </w:r>
     </w:p>
     <w:p>
@@ -507,7 +625,15 @@
           <w:sz w:val="22"/>
           <w:szCs w:val="22"/>
         </w:rPr>
-        <w:t>1.0%” [2]. This is a big difference, especially with a minimum cost of $1000. Accuracy can also drop dramatically under conditions like “occlusion, low resolution, noise, illumination, pose variation, expressions, aging, and plastic surgery” [4]. Spoofing attacks are also a high risk, with an Equal Error Rate of “8%” in some advanced systems [8], making facial scanning less reliable for security purposes.</w:t>
+        <w:t xml:space="preserve">1.0%” [2]. This is a big difference, especially with a minimum cost of $1000. Accuracy can also drop dramatically under conditions like “occlusion, low resolution, noise, illumination, pose variation, </w:t>
+      </w:r>
+      <w:r>
+        <w:rPr>
+          <w:sz w:val="22"/>
+          <w:szCs w:val="22"/>
+        </w:rPr>
+        <w:lastRenderedPageBreak/>
+        <w:t>expressions, aging, and plastic surgery” [4]. Spoofing attacks are also a high risk, with an Equal Error Rate of “8%” in some advanced systems [8], making facial scanning less reliable for security purposes.</w:t>
       </w:r>
     </w:p>
     <w:p>
@@ -536,15 +662,7 @@
           <w:sz w:val="22"/>
           <w:szCs w:val="22"/>
         </w:rPr>
-        <w:t xml:space="preserve">0.01%” [2]. This gives a very good score-to-price ratio. Fingerprint scanners can struggle with sweaty or dirty </w:t>
-      </w:r>
-      <w:r>
-        <w:rPr>
-          <w:sz w:val="22"/>
-          <w:szCs w:val="22"/>
-        </w:rPr>
-        <w:lastRenderedPageBreak/>
-        <w:t>fingers [6], but this can easily be addressed by cleaning or drying the finger. A consideration is that fingerprints can be left behind and stolen. However, the vulnerability depends on the type of scanner. Optical scanners capture a picture of a pressed fingerprint, meaning a fake fingerprint on paper could work [7]. Capacitive scanners, on the other hand, pass electricity through the ridges of a finger and will reject a fake finger easily [7].</w:t>
+        <w:t>0.01%” [2]. This gives a very good score-to-price ratio. Fingerprint scanners can struggle with sweaty or dirty fingers [6], but this can easily be addressed by cleaning or drying the finger. A consideration is that fingerprints can be left behind and stolen. However, the vulnerability depends on the type of scanner. Optical scanners capture a picture of a pressed fingerprint, meaning a fake fingerprint on paper could work [7]. Capacitive scanners, on the other hand, pass electricity through the ridges of a finger and will reject a fake finger easily [7].</w:t>
       </w:r>
     </w:p>
     <w:p>
@@ -769,6 +887,7 @@
           <w:sz w:val="22"/>
           <w:szCs w:val="22"/>
         </w:rPr>
+        <w:lastRenderedPageBreak/>
         <w:t xml:space="preserve">The research has significantly changed the original project plan. Pinning and deterministic indexing were not initially </w:t>
       </w:r>
       <w:proofErr w:type="gramStart"/>
@@ -835,7 +954,6 @@
           <w:sz w:val="40"/>
           <w:szCs w:val="40"/>
         </w:rPr>
-        <w:lastRenderedPageBreak/>
         <w:t xml:space="preserve">Main features </w:t>
       </w:r>
     </w:p>
@@ -1179,7 +1297,6 @@
           <w:sz w:val="40"/>
           <w:szCs w:val="40"/>
         </w:rPr>
-        <w:lastRenderedPageBreak/>
         <w:t>Progress to date</w:t>
       </w:r>
     </w:p>
@@ -1409,6 +1526,7 @@
       </w:pPr>
       <w:r>
         <w:rPr>
+          <w:noProof/>
           <w:sz w:val="40"/>
           <w:szCs w:val="40"/>
         </w:rPr>
@@ -1452,56 +1570,70 @@
     <w:p>
       <w:pPr>
         <w:rPr>
-          <w:sz w:val="22"/>
-          <w:szCs w:val="22"/>
-        </w:rPr>
-      </w:pPr>
-      <w:r>
-        <w:rPr>
-          <w:sz w:val="22"/>
-          <w:szCs w:val="22"/>
-        </w:rPr>
-        <w:t xml:space="preserve">The project has already undergone extensive research into the security and biometric aspects needed. The rest of the projects length will be conducted with finalising the research and designing the system, then implementing the features. The final stages will be locking down the system with thoroughly thought through encryption and security measures. </w:t>
-      </w:r>
-    </w:p>
-    <w:p>
-      <w:pPr>
-        <w:rPr>
-          <w:sz w:val="22"/>
-          <w:szCs w:val="22"/>
-        </w:rPr>
-      </w:pPr>
-    </w:p>
-    <w:p>
-      <w:pPr>
-        <w:rPr>
-          <w:sz w:val="22"/>
-          <w:szCs w:val="22"/>
-        </w:rPr>
-      </w:pPr>
-    </w:p>
-    <w:p>
-      <w:pPr>
-        <w:rPr>
-          <w:sz w:val="22"/>
-          <w:szCs w:val="22"/>
-        </w:rPr>
-      </w:pPr>
-    </w:p>
-    <w:p>
-      <w:pPr>
-        <w:rPr>
           <w:sz w:val="40"/>
           <w:szCs w:val="40"/>
         </w:rPr>
       </w:pPr>
-    </w:p>
-    <w:p>
-      <w:pPr>
+      <w:r>
         <w:rPr>
           <w:sz w:val="40"/>
           <w:szCs w:val="40"/>
         </w:rPr>
+        <w:t xml:space="preserve">Add report banner all the way through </w:t>
+      </w:r>
+    </w:p>
+    <w:p>
+      <w:pPr>
+        <w:rPr>
+          <w:sz w:val="28"/>
+          <w:szCs w:val="28"/>
+        </w:rPr>
+      </w:pPr>
+      <w:r>
+        <w:rPr>
+          <w:sz w:val="28"/>
+          <w:szCs w:val="28"/>
+        </w:rPr>
+        <w:t xml:space="preserve">Be more specific with what research is going on, IE database encryption research. AVOID just research </w:t>
+      </w:r>
+    </w:p>
+    <w:p>
+      <w:pPr>
+        <w:rPr>
+          <w:sz w:val="22"/>
+          <w:szCs w:val="22"/>
+        </w:rPr>
+      </w:pPr>
+      <w:r>
+        <w:rPr>
+          <w:sz w:val="22"/>
+          <w:szCs w:val="22"/>
+        </w:rPr>
+        <w:t xml:space="preserve">The project has already undergone extensive research into the security and biometric aspects needed. The rest of the projects length will be conducted with finalising the research and designing the system, then implementing the features. The final stages will be locking down the system with thoroughly thought through encryption and security measures. </w:t>
+      </w:r>
+    </w:p>
+    <w:p>
+      <w:pPr>
+        <w:rPr>
+          <w:sz w:val="22"/>
+          <w:szCs w:val="22"/>
+        </w:rPr>
+      </w:pPr>
+    </w:p>
+    <w:p>
+      <w:pPr>
+        <w:rPr>
+          <w:sz w:val="22"/>
+          <w:szCs w:val="22"/>
+        </w:rPr>
+      </w:pPr>
+    </w:p>
+    <w:p>
+      <w:pPr>
+        <w:rPr>
+          <w:sz w:val="22"/>
+          <w:szCs w:val="22"/>
+        </w:rPr>
       </w:pPr>
     </w:p>
     <w:p>
@@ -1602,17 +1734,33 @@
     </w:p>
     <w:p>
       <w:pPr>
-        <w:jc w:val="center"/>
         <w:rPr>
           <w:sz w:val="40"/>
           <w:szCs w:val="40"/>
         </w:rPr>
       </w:pPr>
-      <w:r>
+    </w:p>
+    <w:p>
+      <w:pPr>
         <w:rPr>
           <w:sz w:val="40"/>
           <w:szCs w:val="40"/>
         </w:rPr>
+      </w:pPr>
+    </w:p>
+    <w:p>
+      <w:pPr>
+        <w:jc w:val="center"/>
+        <w:rPr>
+          <w:sz w:val="40"/>
+          <w:szCs w:val="40"/>
+        </w:rPr>
+      </w:pPr>
+      <w:r>
+        <w:rPr>
+          <w:sz w:val="40"/>
+          <w:szCs w:val="40"/>
+        </w:rPr>
         <w:t xml:space="preserve">References </w:t>
       </w:r>
     </w:p>
@@ -1939,6 +2087,7 @@
           <w:sz w:val="22"/>
           <w:szCs w:val="22"/>
         </w:rPr>
+        <w:lastRenderedPageBreak/>
         <w:t>[4</w:t>
       </w:r>
       <w:proofErr w:type="gramStart"/>
@@ -2862,6 +3011,7 @@
           <w:sz w:val="22"/>
           <w:szCs w:val="22"/>
         </w:rPr>
+        <w:lastRenderedPageBreak/>
         <w:t xml:space="preserve">E. Mohamed, “Future Trends and Real-World Applications in Database Encryption,” </w:t>
       </w:r>
       <w:r>
@@ -2972,7 +3122,6 @@
           <w:sz w:val="22"/>
           <w:szCs w:val="22"/>
         </w:rPr>
-        <w:lastRenderedPageBreak/>
         <w:t xml:space="preserve">A. A. Alyousif, A. A. Yassin, and H. M. Mohammed, “Enhancing Searchable Symmetric Encryption Performance through Optimal Locality,” </w:t>
       </w:r>
       <w:r>
@@ -4477,6 +4626,7 @@
   <w:style w:type="character" w:default="1" w:styleId="DefaultParagraphFont">
     <w:name w:val="Default Paragraph Font"/>
     <w:uiPriority w:val="1"/>
+    <w:semiHidden/>
     <w:unhideWhenUsed/>
   </w:style>
   <w:style w:type="table" w:default="1" w:styleId="TableNormal">

</xml_diff>